<commit_message>
Added draft of translation of blog post
</commit_message>
<xml_diff>
--- a/Java/Architecture and Design/Architectural approaches/Service Oriented Architecture (SOA).docx
+++ b/Java/Architecture and Design/Architectural approaches/Service Oriented Architecture (SOA).docx
@@ -102,55 +102,35 @@
         </w:rPr>
         <w:t xml:space="preserve"> (</w:t>
       </w:r>
-      <w:proofErr w:type="spellStart"/>
-      <w:r>
-        <w:fldChar w:fldCharType="begin"/>
-      </w:r>
-      <w:r>
-        <w:instrText xml:space="preserve"> HYPERLINK "https://herbertograca.com/" </w:instrText>
-      </w:r>
-      <w:r>
-        <w:fldChar w:fldCharType="separate"/>
-      </w:r>
-      <w:r>
-        <w:rPr>
-          <w:rStyle w:val="Hyperlink"/>
-          <w:rFonts w:ascii="Georgia" w:hAnsi="Georgia"/>
-          <w:sz w:val="24"/>
-          <w:szCs w:val="24"/>
-        </w:rPr>
-        <w:t>Herberto</w:t>
-      </w:r>
-      <w:proofErr w:type="spellEnd"/>
-      <w:r>
-        <w:rPr>
-          <w:rStyle w:val="Hyperlink"/>
-          <w:rFonts w:ascii="Georgia" w:hAnsi="Georgia"/>
-          <w:sz w:val="24"/>
-          <w:szCs w:val="24"/>
-        </w:rPr>
-        <w:t xml:space="preserve"> </w:t>
-      </w:r>
-      <w:proofErr w:type="spellStart"/>
-      <w:r>
-        <w:rPr>
-          <w:rStyle w:val="Hyperlink"/>
-          <w:rFonts w:ascii="Georgia" w:hAnsi="Georgia"/>
-          <w:sz w:val="24"/>
-          <w:szCs w:val="24"/>
-        </w:rPr>
-        <w:t>Graca</w:t>
-      </w:r>
-      <w:proofErr w:type="spellEnd"/>
-      <w:r>
-        <w:rPr>
-          <w:rStyle w:val="Hyperlink"/>
-          <w:rFonts w:ascii="Georgia" w:hAnsi="Georgia"/>
-          <w:sz w:val="24"/>
-          <w:szCs w:val="24"/>
-        </w:rPr>
-        <w:fldChar w:fldCharType="end"/>
-      </w:r>
+      <w:hyperlink r:id="rId7" w:history="1">
+        <w:r>
+          <w:rPr>
+            <w:rStyle w:val="Hyperlink"/>
+            <w:rFonts w:ascii="Georgia" w:hAnsi="Georgia"/>
+            <w:sz w:val="24"/>
+            <w:szCs w:val="24"/>
+          </w:rPr>
+          <w:t>Herberto</w:t>
+        </w:r>
+        <w:r>
+          <w:rPr>
+            <w:rStyle w:val="Hyperlink"/>
+            <w:rFonts w:ascii="Georgia" w:hAnsi="Georgia"/>
+            <w:sz w:val="24"/>
+            <w:szCs w:val="24"/>
+          </w:rPr>
+          <w:t xml:space="preserve"> </w:t>
+        </w:r>
+        <w:r>
+          <w:rPr>
+            <w:rStyle w:val="Hyperlink"/>
+            <w:rFonts w:ascii="Georgia" w:hAnsi="Georgia"/>
+            <w:sz w:val="24"/>
+            <w:szCs w:val="24"/>
+          </w:rPr>
+          <w:t>Graca</w:t>
+        </w:r>
+      </w:hyperlink>
       <w:r>
         <w:rPr>
           <w:rFonts w:ascii="Georgia" w:hAnsi="Georgia"/>
@@ -1910,7 +1890,7 @@
                     </pic:cNvPicPr>
                   </pic:nvPicPr>
                   <pic:blipFill>
-                    <a:blip r:embed="rId7">
+                    <a:blip r:embed="rId8">
                       <a:extLst>
                         <a:ext uri="{28A0092B-C50C-407E-A947-70E740481C1C}">
                           <a14:useLocalDpi xmlns:a14="http://schemas.microsoft.com/office/drawing/2010/main" val="0"/>
@@ -2247,7 +2227,6 @@
         </w:rPr>
         <w:t xml:space="preserve"> выполняет процедуру на вызываемом объекте (</w:t>
       </w:r>
-      <w:proofErr w:type="spellStart"/>
       <w:r>
         <w:rPr>
           <w:rFonts w:ascii="Georgia" w:hAnsi="Georgia"/>
@@ -2256,7 +2235,6 @@
         </w:rPr>
         <w:t>Callee</w:t>
       </w:r>
-      <w:proofErr w:type="spellEnd"/>
       <w:r>
         <w:rPr>
           <w:rFonts w:ascii="Georgia" w:hAnsi="Georgia"/>
@@ -2291,7 +2269,6 @@
         </w:rPr>
         <w:t>Вызываемый объект (</w:t>
       </w:r>
-      <w:proofErr w:type="spellStart"/>
       <w:r>
         <w:rPr>
           <w:rFonts w:ascii="Georgia" w:hAnsi="Georgia"/>
@@ -2300,7 +2277,6 @@
         </w:rPr>
         <w:t>Callee</w:t>
       </w:r>
-      <w:proofErr w:type="spellEnd"/>
       <w:r>
         <w:rPr>
           <w:rFonts w:ascii="Georgia" w:hAnsi="Georgia"/>
@@ -3243,19 +3219,49 @@
         <w:spacing w:line="360" w:lineRule="auto"/>
         <w:rPr>
           <w:rFonts w:ascii="Georgia" w:hAnsi="Georgia"/>
-          <w:sz w:val="28"/>
-          <w:szCs w:val="28"/>
-          <w:lang w:val="ru-RU"/>
-        </w:rPr>
-      </w:pPr>
+          <w:b/>
+          <w:sz w:val="36"/>
+          <w:szCs w:val="36"/>
+          <w:lang w:val="ru-RU"/>
+        </w:rPr>
+      </w:pPr>
+      <w:r>
+        <w:rPr>
+          <w:rFonts w:ascii="Georgia" w:hAnsi="Georgia"/>
+          <w:b/>
+          <w:sz w:val="36"/>
+          <w:szCs w:val="36"/>
+        </w:rPr>
+        <w:t>Web</w:t>
+      </w:r>
+      <w:r>
+        <w:rPr>
+          <w:rFonts w:ascii="Georgia" w:hAnsi="Georgia"/>
+          <w:b/>
+          <w:sz w:val="36"/>
+          <w:szCs w:val="36"/>
+          <w:lang w:val="ru-RU"/>
+        </w:rPr>
+        <w:t xml:space="preserve"> </w:t>
+      </w:r>
+      <w:r>
+        <w:rPr>
+          <w:rFonts w:ascii="Georgia" w:hAnsi="Georgia"/>
+          <w:b/>
+          <w:sz w:val="36"/>
+          <w:szCs w:val="36"/>
+        </w:rPr>
+        <w:t>Services</w:t>
+      </w:r>
     </w:p>
     <w:p>
       <w:pPr>
         <w:spacing w:line="360" w:lineRule="auto"/>
         <w:rPr>
           <w:rFonts w:ascii="Georgia" w:hAnsi="Georgia"/>
-          <w:sz w:val="28"/>
-          <w:szCs w:val="28"/>
+          <w:b/>
+          <w:sz w:val="2"/>
+          <w:szCs w:val="2"/>
           <w:lang w:val="ru-RU"/>
         </w:rPr>
       </w:pPr>
@@ -3270,14 +3276,176 @@
           <w:lang w:val="ru-RU"/>
         </w:rPr>
       </w:pPr>
+      <w:r>
+        <w:rPr>
+          <w:rFonts w:ascii="Georgia" w:hAnsi="Georgia"/>
+          <w:sz w:val="28"/>
+          <w:szCs w:val="28"/>
+          <w:lang w:val="ru-RU"/>
+        </w:rPr>
+        <w:t xml:space="preserve">Хотя </w:t>
+      </w:r>
+      <w:r>
+        <w:rPr>
+          <w:rFonts w:ascii="Georgia" w:hAnsi="Georgia"/>
+          <w:sz w:val="28"/>
+          <w:szCs w:val="28"/>
+          <w:lang w:val="ru-RU"/>
+        </w:rPr>
+        <w:t xml:space="preserve">стандарт </w:t>
+      </w:r>
+      <w:r>
+        <w:rPr>
+          <w:rFonts w:ascii="Georgia" w:hAnsi="Georgia"/>
+          <w:sz w:val="28"/>
+          <w:szCs w:val="28"/>
+          <w:lang w:val="ru-RU"/>
+        </w:rPr>
+        <w:t xml:space="preserve">CORBA все еще </w:t>
+      </w:r>
+      <w:r>
+        <w:rPr>
+          <w:rFonts w:ascii="Georgia" w:hAnsi="Georgia"/>
+          <w:sz w:val="28"/>
+          <w:szCs w:val="28"/>
+          <w:lang w:val="ru-RU"/>
+        </w:rPr>
+        <w:t>применяется</w:t>
+      </w:r>
+      <w:r>
+        <w:rPr>
+          <w:rFonts w:ascii="Georgia" w:hAnsi="Georgia"/>
+          <w:sz w:val="28"/>
+          <w:szCs w:val="28"/>
+          <w:lang w:val="ru-RU"/>
+        </w:rPr>
+        <w:t xml:space="preserve"> наше время,</w:t>
+      </w:r>
+      <w:r>
+        <w:rPr>
+          <w:rFonts w:ascii="Georgia" w:hAnsi="Georgia"/>
+          <w:sz w:val="28"/>
+          <w:szCs w:val="28"/>
+          <w:lang w:val="ru-RU"/>
+        </w:rPr>
+        <w:t xml:space="preserve"> её недостатки позволяют понять</w:t>
+      </w:r>
+      <w:r>
+        <w:rPr>
+          <w:rFonts w:ascii="Georgia" w:hAnsi="Georgia"/>
+          <w:sz w:val="28"/>
+          <w:szCs w:val="28"/>
+          <w:lang w:val="ru-RU"/>
+        </w:rPr>
+        <w:t>,</w:t>
+      </w:r>
+      <w:r>
+        <w:rPr>
+          <w:rFonts w:ascii="Georgia" w:hAnsi="Georgia"/>
+          <w:sz w:val="28"/>
+          <w:szCs w:val="28"/>
+          <w:lang w:val="ru-RU"/>
+        </w:rPr>
+        <w:t xml:space="preserve"> что нам </w:t>
+      </w:r>
+      <w:r>
+        <w:rPr>
+          <w:rFonts w:ascii="Georgia" w:hAnsi="Georgia"/>
+          <w:sz w:val="28"/>
+          <w:szCs w:val="28"/>
+          <w:lang w:val="ru-RU"/>
+        </w:rPr>
+        <w:t>необходимо</w:t>
+      </w:r>
+      <w:r>
+        <w:rPr>
+          <w:rFonts w:ascii="Georgia" w:hAnsi="Georgia"/>
+          <w:sz w:val="28"/>
+          <w:szCs w:val="28"/>
+          <w:lang w:val="ru-RU"/>
+        </w:rPr>
+        <w:t xml:space="preserve"> уменьшить </w:t>
+      </w:r>
+      <w:r>
+        <w:rPr>
+          <w:rFonts w:ascii="Georgia" w:hAnsi="Georgia"/>
+          <w:sz w:val="28"/>
+          <w:szCs w:val="28"/>
+          <w:lang w:val="ru-RU"/>
+        </w:rPr>
+        <w:t>количество удаленных вызовов для повышения производительности</w:t>
+      </w:r>
+      <w:r>
+        <w:rPr>
+          <w:rFonts w:ascii="Georgia" w:hAnsi="Georgia"/>
+          <w:sz w:val="28"/>
+          <w:szCs w:val="28"/>
+          <w:lang w:val="ru-RU"/>
+        </w:rPr>
+        <w:t xml:space="preserve">, </w:t>
+      </w:r>
+      <w:r>
+        <w:rPr>
+          <w:rFonts w:ascii="Georgia" w:hAnsi="Georgia"/>
+          <w:sz w:val="28"/>
+          <w:szCs w:val="28"/>
+          <w:lang w:val="ru-RU"/>
+        </w:rPr>
+        <w:t>получить надежный канал связи</w:t>
+      </w:r>
+      <w:r>
+        <w:rPr>
+          <w:rFonts w:ascii="Georgia" w:hAnsi="Georgia"/>
+          <w:sz w:val="28"/>
+          <w:szCs w:val="28"/>
+          <w:lang w:val="ru-RU"/>
+        </w:rPr>
+        <w:t xml:space="preserve"> и </w:t>
+      </w:r>
+      <w:r>
+        <w:rPr>
+          <w:rFonts w:ascii="Georgia" w:hAnsi="Georgia"/>
+          <w:sz w:val="28"/>
+          <w:szCs w:val="28"/>
+          <w:lang w:val="ru-RU"/>
+        </w:rPr>
+        <w:t>более простую с</w:t>
+      </w:r>
+      <w:r>
+        <w:rPr>
+          <w:rFonts w:ascii="Georgia" w:hAnsi="Georgia"/>
+          <w:sz w:val="28"/>
+          <w:szCs w:val="28"/>
+          <w:lang w:val="ru-RU"/>
+        </w:rPr>
+        <w:t>пецификаци</w:t>
+      </w:r>
+      <w:r>
+        <w:rPr>
+          <w:rFonts w:ascii="Georgia" w:hAnsi="Georgia"/>
+          <w:sz w:val="28"/>
+          <w:szCs w:val="28"/>
+          <w:lang w:val="ru-RU"/>
+        </w:rPr>
+        <w:t>ю</w:t>
+      </w:r>
+      <w:r>
+        <w:rPr>
+          <w:rFonts w:ascii="Georgia" w:hAnsi="Georgia"/>
+          <w:sz w:val="28"/>
+          <w:szCs w:val="28"/>
+          <w:lang w:val="ru-RU"/>
+        </w:rPr>
+        <w:t>.</w:t>
+      </w:r>
     </w:p>
     <w:p>
       <w:pPr>
         <w:spacing w:line="360" w:lineRule="auto"/>
         <w:rPr>
           <w:rFonts w:ascii="Georgia" w:hAnsi="Georgia"/>
-          <w:sz w:val="28"/>
-          <w:szCs w:val="28"/>
+          <w:sz w:val="2"/>
+          <w:szCs w:val="2"/>
           <w:lang w:val="ru-RU"/>
         </w:rPr>
       </w:pPr>
@@ -3292,9 +3460,93 @@
           <w:lang w:val="ru-RU"/>
         </w:rPr>
       </w:pPr>
+      <w:r>
+        <w:rPr>
+          <w:rFonts w:ascii="Georgia" w:hAnsi="Georgia"/>
+          <w:sz w:val="28"/>
+          <w:szCs w:val="28"/>
+          <w:lang w:val="ru-RU"/>
+        </w:rPr>
+        <w:t xml:space="preserve">Таким образом, в конце 1990-х годов </w:t>
+      </w:r>
+      <w:r>
+        <w:rPr>
+          <w:rFonts w:ascii="Georgia" w:hAnsi="Georgia"/>
+          <w:sz w:val="28"/>
+          <w:szCs w:val="28"/>
+        </w:rPr>
+        <w:t>web</w:t>
+      </w:r>
+      <w:r>
+        <w:rPr>
+          <w:rFonts w:ascii="Georgia" w:hAnsi="Georgia"/>
+          <w:sz w:val="28"/>
+          <w:szCs w:val="28"/>
+          <w:lang w:val="ru-RU"/>
+        </w:rPr>
+        <w:t xml:space="preserve"> </w:t>
+      </w:r>
+      <w:r>
+        <w:rPr>
+          <w:rFonts w:ascii="Georgia" w:hAnsi="Georgia"/>
+          <w:sz w:val="28"/>
+          <w:szCs w:val="28"/>
+        </w:rPr>
+        <w:t>service</w:t>
+      </w:r>
+      <w:r>
+        <w:rPr>
+          <w:rFonts w:ascii="Georgia" w:hAnsi="Georgia"/>
+          <w:sz w:val="28"/>
+          <w:szCs w:val="28"/>
+          <w:lang w:val="ru-RU"/>
+        </w:rPr>
+        <w:t>’</w:t>
+      </w:r>
+      <w:r>
+        <w:rPr>
+          <w:rFonts w:ascii="Georgia" w:hAnsi="Georgia"/>
+          <w:sz w:val="28"/>
+          <w:szCs w:val="28"/>
+          <w:lang w:val="ru-RU"/>
+        </w:rPr>
+        <w:t>ы</w:t>
+      </w:r>
+      <w:r>
+        <w:rPr>
+          <w:rFonts w:ascii="Georgia" w:hAnsi="Georgia"/>
+          <w:sz w:val="28"/>
+          <w:szCs w:val="28"/>
+          <w:lang w:val="ru-RU"/>
+        </w:rPr>
+        <w:t xml:space="preserve"> начали </w:t>
+      </w:r>
+      <w:r>
+        <w:rPr>
+          <w:rFonts w:ascii="Georgia" w:hAnsi="Georgia"/>
+          <w:sz w:val="28"/>
+          <w:szCs w:val="28"/>
+          <w:lang w:val="ru-RU"/>
+        </w:rPr>
+        <w:t>зарождаться</w:t>
+      </w:r>
+      <w:r>
+        <w:rPr>
+          <w:rFonts w:ascii="Georgia" w:hAnsi="Georgia"/>
+          <w:sz w:val="28"/>
+          <w:szCs w:val="28"/>
+          <w:lang w:val="ru-RU"/>
+        </w:rPr>
+        <w:t xml:space="preserve"> с целью решения вышеупомянутых проблем:</w:t>
+      </w:r>
     </w:p>
     <w:p>
       <w:pPr>
+        <w:pStyle w:val="ListParagraph"/>
+        <w:numPr>
+          <w:ilvl w:val="0"/>
+          <w:numId w:val="33"/>
+        </w:numPr>
         <w:spacing w:line="360" w:lineRule="auto"/>
         <w:rPr>
           <w:rFonts w:ascii="Georgia" w:hAnsi="Georgia"/>
@@ -3303,9 +3555,42 @@
           <w:lang w:val="ru-RU"/>
         </w:rPr>
       </w:pPr>
+      <w:r>
+        <w:rPr>
+          <w:rFonts w:ascii="Georgia" w:hAnsi="Georgia"/>
+          <w:sz w:val="28"/>
+          <w:szCs w:val="28"/>
+          <w:lang w:val="ru-RU"/>
+        </w:rPr>
+        <w:t xml:space="preserve">Нам необходим </w:t>
+      </w:r>
+      <w:r>
+        <w:rPr>
+          <w:rFonts w:ascii="Georgia" w:hAnsi="Georgia"/>
+          <w:sz w:val="28"/>
+          <w:szCs w:val="28"/>
+          <w:u w:val="single"/>
+          <w:lang w:val="ru-RU"/>
+        </w:rPr>
+        <w:t>надежный канал связи</w:t>
+      </w:r>
+      <w:r>
+        <w:rPr>
+          <w:rFonts w:ascii="Georgia" w:hAnsi="Georgia"/>
+          <w:sz w:val="28"/>
+          <w:szCs w:val="28"/>
+          <w:lang w:val="ru-RU"/>
+        </w:rPr>
+        <w:t>, поэтому:</w:t>
+      </w:r>
     </w:p>
     <w:p>
       <w:pPr>
+        <w:pStyle w:val="ListParagraph"/>
+        <w:numPr>
+          <w:ilvl w:val="0"/>
+          <w:numId w:val="35"/>
+        </w:numPr>
         <w:spacing w:line="360" w:lineRule="auto"/>
         <w:rPr>
           <w:rFonts w:ascii="Georgia" w:hAnsi="Georgia"/>
@@ -3314,9 +3599,49 @@
           <w:lang w:val="ru-RU"/>
         </w:rPr>
       </w:pPr>
+      <w:r>
+        <w:rPr>
+          <w:rFonts w:ascii="Georgia" w:hAnsi="Georgia"/>
+          <w:sz w:val="28"/>
+          <w:szCs w:val="28"/>
+        </w:rPr>
+        <w:t>HTTP</w:t>
+      </w:r>
+      <w:r>
+        <w:rPr>
+          <w:rFonts w:ascii="Georgia" w:hAnsi="Georgia"/>
+          <w:sz w:val="28"/>
+          <w:szCs w:val="28"/>
+          <w:lang w:val="ru-RU"/>
+        </w:rPr>
+        <w:t xml:space="preserve"> </w:t>
+      </w:r>
+      <w:r>
+        <w:rPr>
+          <w:rFonts w:ascii="Georgia" w:hAnsi="Georgia"/>
+          <w:sz w:val="28"/>
+          <w:szCs w:val="28"/>
+          <w:lang w:val="ru-RU"/>
+        </w:rPr>
+        <w:t>через 80 порт – это канал связи по-умолчанию</w:t>
+      </w:r>
+      <w:r>
+        <w:rPr>
+          <w:rFonts w:ascii="Georgia" w:hAnsi="Georgia"/>
+          <w:sz w:val="28"/>
+          <w:szCs w:val="28"/>
+          <w:lang w:val="ru-RU"/>
+        </w:rPr>
+        <w:t>;</w:t>
+      </w:r>
     </w:p>
     <w:p>
       <w:pPr>
+        <w:pStyle w:val="ListParagraph"/>
+        <w:numPr>
+          <w:ilvl w:val="0"/>
+          <w:numId w:val="35"/>
+        </w:numPr>
         <w:spacing w:line="360" w:lineRule="auto"/>
         <w:rPr>
           <w:rFonts w:ascii="Georgia" w:hAnsi="Georgia"/>
@@ -3325,9 +3650,66 @@
           <w:lang w:val="ru-RU"/>
         </w:rPr>
       </w:pPr>
+      <w:r>
+        <w:rPr>
+          <w:rFonts w:ascii="Georgia" w:hAnsi="Georgia"/>
+          <w:sz w:val="28"/>
+          <w:szCs w:val="28"/>
+        </w:rPr>
+        <w:t>XML</w:t>
+      </w:r>
+      <w:r>
+        <w:rPr>
+          <w:rFonts w:ascii="Georgia" w:hAnsi="Georgia"/>
+          <w:sz w:val="28"/>
+          <w:szCs w:val="28"/>
+          <w:lang w:val="ru-RU"/>
+        </w:rPr>
+        <w:t xml:space="preserve"> </w:t>
+      </w:r>
+      <w:r>
+        <w:rPr>
+          <w:rFonts w:ascii="Georgia" w:hAnsi="Georgia"/>
+          <w:sz w:val="28"/>
+          <w:szCs w:val="28"/>
+          <w:lang w:val="ru-RU"/>
+        </w:rPr>
+        <w:t xml:space="preserve">или </w:t>
+      </w:r>
+      <w:r>
+        <w:rPr>
+          <w:rFonts w:ascii="Georgia" w:hAnsi="Georgia"/>
+          <w:sz w:val="28"/>
+          <w:szCs w:val="28"/>
+        </w:rPr>
+        <w:t>JSON</w:t>
+      </w:r>
+      <w:r>
+        <w:rPr>
+          <w:rFonts w:ascii="Georgia" w:hAnsi="Georgia"/>
+          <w:sz w:val="28"/>
+          <w:szCs w:val="28"/>
+          <w:lang w:val="ru-RU"/>
+        </w:rPr>
+        <w:t>, как язык взаимодействия</w:t>
+      </w:r>
+      <w:r>
+        <w:rPr>
+          <w:rFonts w:ascii="Georgia" w:hAnsi="Georgia"/>
+          <w:sz w:val="28"/>
+          <w:szCs w:val="28"/>
+          <w:lang w:val="ru-RU"/>
+        </w:rPr>
+        <w:t>.</w:t>
+      </w:r>
     </w:p>
     <w:p>
       <w:pPr>
+        <w:pStyle w:val="ListParagraph"/>
+        <w:numPr>
+          <w:ilvl w:val="0"/>
+          <w:numId w:val="33"/>
+        </w:numPr>
         <w:spacing w:line="360" w:lineRule="auto"/>
         <w:rPr>
           <w:rFonts w:ascii="Georgia" w:hAnsi="Georgia"/>
@@ -3336,9 +3718,42 @@
           <w:lang w:val="ru-RU"/>
         </w:rPr>
       </w:pPr>
+      <w:r>
+        <w:rPr>
+          <w:rFonts w:ascii="Georgia" w:hAnsi="Georgia"/>
+          <w:sz w:val="28"/>
+          <w:szCs w:val="28"/>
+          <w:lang w:val="ru-RU"/>
+        </w:rPr>
+        <w:t xml:space="preserve">Нам необходимо </w:t>
+      </w:r>
+      <w:r>
+        <w:rPr>
+          <w:rFonts w:ascii="Georgia" w:hAnsi="Georgia"/>
+          <w:sz w:val="28"/>
+          <w:szCs w:val="28"/>
+          <w:u w:val="single"/>
+          <w:lang w:val="ru-RU"/>
+        </w:rPr>
+        <w:t>уменьшить количество удаленных вызовов</w:t>
+      </w:r>
+      <w:r>
+        <w:rPr>
+          <w:rFonts w:ascii="Georgia" w:hAnsi="Georgia"/>
+          <w:sz w:val="28"/>
+          <w:szCs w:val="28"/>
+          <w:lang w:val="ru-RU"/>
+        </w:rPr>
+        <w:t>, поэтому:</w:t>
+      </w:r>
     </w:p>
     <w:p>
       <w:pPr>
+        <w:pStyle w:val="ListParagraph"/>
+        <w:numPr>
+          <w:ilvl w:val="0"/>
+          <w:numId w:val="36"/>
+        </w:numPr>
         <w:spacing w:line="360" w:lineRule="auto"/>
         <w:rPr>
           <w:rFonts w:ascii="Georgia" w:hAnsi="Georgia"/>
@@ -3347,9 +3762,50 @@
           <w:lang w:val="ru-RU"/>
         </w:rPr>
       </w:pPr>
+      <w:r>
+        <w:rPr>
+          <w:rFonts w:ascii="Georgia" w:hAnsi="Georgia"/>
+          <w:sz w:val="28"/>
+          <w:szCs w:val="28"/>
+          <w:lang w:val="ru-RU"/>
+        </w:rPr>
+        <w:t>У нас есть явноопределенные удаленные</w:t>
+      </w:r>
+      <w:r>
+        <w:rPr>
+          <w:rFonts w:ascii="Georgia" w:hAnsi="Georgia"/>
+          <w:sz w:val="28"/>
+          <w:szCs w:val="28"/>
+          <w:lang w:val="ru-RU"/>
+        </w:rPr>
+        <w:t xml:space="preserve"> связи, </w:t>
+      </w:r>
+      <w:r>
+        <w:rPr>
+          <w:rFonts w:ascii="Georgia" w:hAnsi="Georgia"/>
+          <w:sz w:val="28"/>
+          <w:szCs w:val="28"/>
+          <w:lang w:val="ru-RU"/>
+        </w:rPr>
+        <w:t>следовательно,</w:t>
+      </w:r>
+      <w:r>
+        <w:rPr>
+          <w:rFonts w:ascii="Georgia" w:hAnsi="Georgia"/>
+          <w:sz w:val="28"/>
+          <w:szCs w:val="28"/>
+          <w:lang w:val="ru-RU"/>
+        </w:rPr>
+        <w:t xml:space="preserve"> мы точно знаем, когда мы делаем удаленный вызов;</w:t>
+      </w:r>
     </w:p>
     <w:p>
       <w:pPr>
+        <w:pStyle w:val="ListParagraph"/>
+        <w:numPr>
+          <w:ilvl w:val="0"/>
+          <w:numId w:val="36"/>
+        </w:numPr>
         <w:spacing w:line="360" w:lineRule="auto"/>
         <w:rPr>
           <w:rFonts w:ascii="Georgia" w:hAnsi="Georgia"/>
@@ -3358,9 +3814,86 @@
           <w:lang w:val="ru-RU"/>
         </w:rPr>
       </w:pPr>
+      <w:r>
+        <w:rPr>
+          <w:rFonts w:ascii="Georgia" w:hAnsi="Georgia"/>
+          <w:sz w:val="28"/>
+          <w:szCs w:val="28"/>
+          <w:lang w:val="ru-RU"/>
+        </w:rPr>
+        <w:t>У нас есть крупные</w:t>
+      </w:r>
+      <w:r>
+        <w:rPr>
+          <w:rFonts w:ascii="Georgia" w:hAnsi="Georgia"/>
+          <w:sz w:val="28"/>
+          <w:szCs w:val="28"/>
+          <w:lang w:val="ru-RU"/>
+        </w:rPr>
+        <w:t xml:space="preserve"> вызовы</w:t>
+      </w:r>
+      <w:r>
+        <w:rPr>
+          <w:rFonts w:ascii="Georgia" w:hAnsi="Georgia"/>
+          <w:sz w:val="28"/>
+          <w:szCs w:val="28"/>
+          <w:lang w:val="ru-RU"/>
+        </w:rPr>
+        <w:t>/запросы</w:t>
+      </w:r>
+      <w:r>
+        <w:rPr>
+          <w:rFonts w:ascii="Georgia" w:hAnsi="Georgia"/>
+          <w:sz w:val="28"/>
+          <w:szCs w:val="28"/>
+          <w:lang w:val="ru-RU"/>
+        </w:rPr>
+        <w:t xml:space="preserve"> (</w:t>
+      </w:r>
+      <w:r>
+        <w:rPr>
+          <w:rFonts w:ascii="Georgia" w:hAnsi="Georgia"/>
+          <w:sz w:val="28"/>
+          <w:szCs w:val="28"/>
+          <w:lang w:val="ru-RU"/>
+        </w:rPr>
+        <w:t>од</w:t>
+      </w:r>
+      <w:r>
+        <w:rPr>
+          <w:rFonts w:ascii="Georgia" w:hAnsi="Georgia"/>
+          <w:sz w:val="28"/>
+          <w:szCs w:val="28"/>
+          <w:lang w:val="ru-RU"/>
+        </w:rPr>
+        <w:t>н</w:t>
+      </w:r>
+      <w:r>
+        <w:rPr>
+          <w:rFonts w:ascii="Georgia" w:hAnsi="Georgia"/>
+          <w:sz w:val="28"/>
+          <w:szCs w:val="28"/>
+          <w:lang w:val="ru-RU"/>
+        </w:rPr>
+        <w:t>им вызовом</w:t>
+      </w:r>
+      <w:r>
+        <w:rPr>
+          <w:rFonts w:ascii="Georgia" w:hAnsi="Georgia"/>
+          <w:sz w:val="28"/>
+          <w:szCs w:val="28"/>
+          <w:lang w:val="ru-RU"/>
+        </w:rPr>
+        <w:t xml:space="preserve"> запрашивается большое количество различных данных), что позволяет нам реже вызывать удаленную службу.</w:t>
+      </w:r>
     </w:p>
     <w:p>
       <w:pPr>
+        <w:pStyle w:val="ListParagraph"/>
+        <w:numPr>
+          <w:ilvl w:val="0"/>
+          <w:numId w:val="33"/>
+        </w:numPr>
         <w:spacing w:line="360" w:lineRule="auto"/>
         <w:rPr>
           <w:rFonts w:ascii="Georgia" w:hAnsi="Georgia"/>
@@ -3369,9 +3902,42 @@
           <w:lang w:val="ru-RU"/>
         </w:rPr>
       </w:pPr>
+      <w:r>
+        <w:rPr>
+          <w:rFonts w:ascii="Georgia" w:hAnsi="Georgia"/>
+          <w:sz w:val="28"/>
+          <w:szCs w:val="28"/>
+          <w:lang w:val="ru-RU"/>
+        </w:rPr>
+        <w:t xml:space="preserve">Нам необходима </w:t>
+      </w:r>
+      <w:r>
+        <w:rPr>
+          <w:rFonts w:ascii="Georgia" w:hAnsi="Georgia"/>
+          <w:sz w:val="28"/>
+          <w:szCs w:val="28"/>
+          <w:u w:val="single"/>
+          <w:lang w:val="ru-RU"/>
+        </w:rPr>
+        <w:t>более простая спецификация</w:t>
+      </w:r>
+      <w:r>
+        <w:rPr>
+          <w:rFonts w:ascii="Georgia" w:hAnsi="Georgia"/>
+          <w:sz w:val="28"/>
+          <w:szCs w:val="28"/>
+          <w:lang w:val="ru-RU"/>
+        </w:rPr>
+        <w:t>, поэтому пояились следующие спецификации:</w:t>
+      </w:r>
     </w:p>
     <w:p>
       <w:pPr>
+        <w:pStyle w:val="ListParagraph"/>
+        <w:numPr>
+          <w:ilvl w:val="0"/>
+          <w:numId w:val="38"/>
+        </w:numPr>
         <w:spacing w:line="360" w:lineRule="auto"/>
         <w:rPr>
           <w:rFonts w:ascii="Georgia" w:hAnsi="Georgia"/>
@@ -3380,9 +3946,164 @@
           <w:lang w:val="ru-RU"/>
         </w:rPr>
       </w:pPr>
+      <w:r>
+        <w:rPr>
+          <w:rFonts w:ascii="Georgia" w:hAnsi="Georgia"/>
+          <w:sz w:val="28"/>
+          <w:szCs w:val="28"/>
+          <w:lang w:val="ru-RU"/>
+        </w:rPr>
+        <w:lastRenderedPageBreak/>
+        <w:t xml:space="preserve">Черновой вариант </w:t>
+      </w:r>
+      <w:r>
+        <w:rPr>
+          <w:rFonts w:ascii="Georgia" w:hAnsi="Georgia"/>
+          <w:b/>
+          <w:sz w:val="28"/>
+          <w:szCs w:val="28"/>
+        </w:rPr>
+        <w:t>SOAP</w:t>
+      </w:r>
+      <w:r>
+        <w:rPr>
+          <w:rFonts w:ascii="Georgia" w:hAnsi="Georgia"/>
+          <w:sz w:val="28"/>
+          <w:szCs w:val="28"/>
+          <w:lang w:val="ru-RU"/>
+        </w:rPr>
+        <w:t xml:space="preserve"> был подготовлен в 1998 году, а </w:t>
+      </w:r>
+      <w:r>
+        <w:rPr>
+          <w:rFonts w:ascii="Georgia" w:hAnsi="Georgia"/>
+          <w:sz w:val="28"/>
+          <w:szCs w:val="28"/>
+          <w:lang w:val="ru-RU"/>
+        </w:rPr>
+        <w:t>в 2003 году был рекомендован</w:t>
+      </w:r>
+      <w:r>
+        <w:rPr>
+          <w:rFonts w:ascii="Georgia" w:hAnsi="Georgia"/>
+          <w:sz w:val="28"/>
+          <w:szCs w:val="28"/>
+          <w:lang w:val="ru-RU"/>
+        </w:rPr>
+        <w:t xml:space="preserve"> </w:t>
+      </w:r>
+      <w:r>
+        <w:rPr>
+          <w:rFonts w:ascii="Georgia" w:hAnsi="Georgia"/>
+          <w:sz w:val="28"/>
+          <w:szCs w:val="28"/>
+        </w:rPr>
+        <w:t>W</w:t>
+      </w:r>
+      <w:r>
+        <w:rPr>
+          <w:rFonts w:ascii="Georgia" w:hAnsi="Georgia"/>
+          <w:sz w:val="28"/>
+          <w:szCs w:val="28"/>
+          <w:lang w:val="ru-RU"/>
+        </w:rPr>
+        <w:t>3</w:t>
+      </w:r>
+      <w:r>
+        <w:rPr>
+          <w:rFonts w:ascii="Georgia" w:hAnsi="Georgia"/>
+          <w:sz w:val="28"/>
+          <w:szCs w:val="28"/>
+        </w:rPr>
+        <w:t>C</w:t>
+      </w:r>
+      <w:r>
+        <w:rPr>
+          <w:rFonts w:ascii="Georgia" w:hAnsi="Georgia"/>
+          <w:sz w:val="28"/>
+          <w:szCs w:val="28"/>
+          <w:lang w:val="ru-RU"/>
+        </w:rPr>
+        <w:t xml:space="preserve">, что фактически сделало его стандартом. Он воплотил некоторые идеи </w:t>
+      </w:r>
+      <w:r>
+        <w:rPr>
+          <w:rFonts w:ascii="Georgia" w:hAnsi="Georgia"/>
+          <w:sz w:val="28"/>
+          <w:szCs w:val="28"/>
+        </w:rPr>
+        <w:t>CORBA</w:t>
+      </w:r>
+      <w:r>
+        <w:rPr>
+          <w:rFonts w:ascii="Georgia" w:hAnsi="Georgia"/>
+          <w:sz w:val="28"/>
+          <w:szCs w:val="28"/>
+          <w:lang w:val="ru-RU"/>
+        </w:rPr>
+        <w:t xml:space="preserve">, такие как слой для обработки </w:t>
+      </w:r>
+      <w:r>
+        <w:rPr>
+          <w:rFonts w:ascii="Georgia" w:hAnsi="Georgia"/>
+          <w:sz w:val="28"/>
+          <w:szCs w:val="28"/>
+          <w:lang w:val="ru-RU"/>
+        </w:rPr>
+        <w:t>взаимодействий</w:t>
+      </w:r>
+      <w:r>
+        <w:rPr>
+          <w:rFonts w:ascii="Georgia" w:hAnsi="Georgia"/>
+          <w:sz w:val="28"/>
+          <w:szCs w:val="28"/>
+          <w:lang w:val="ru-RU"/>
+        </w:rPr>
+        <w:t xml:space="preserve"> и "доку</w:t>
+      </w:r>
+      <w:r>
+        <w:rPr>
+          <w:rFonts w:ascii="Georgia" w:hAnsi="Georgia"/>
+          <w:sz w:val="28"/>
+          <w:szCs w:val="28"/>
+          <w:lang w:val="ru-RU"/>
+        </w:rPr>
+        <w:t>мент", определяющий интерфейсы по средствам</w:t>
+      </w:r>
+      <w:r>
+        <w:rPr>
+          <w:rFonts w:ascii="Georgia" w:hAnsi="Georgia"/>
+          <w:sz w:val="28"/>
+          <w:szCs w:val="28"/>
+          <w:lang w:val="ru-RU"/>
+        </w:rPr>
+        <w:t xml:space="preserve"> языка описания веб-служб (</w:t>
+      </w:r>
+      <w:r>
+        <w:rPr>
+          <w:rFonts w:ascii="Georgia" w:hAnsi="Georgia"/>
+          <w:sz w:val="28"/>
+          <w:szCs w:val="28"/>
+        </w:rPr>
+        <w:t>WSDL</w:t>
+      </w:r>
+      <w:r>
+        <w:rPr>
+          <w:rFonts w:ascii="Georgia" w:hAnsi="Georgia"/>
+          <w:sz w:val="28"/>
+          <w:szCs w:val="28"/>
+          <w:lang w:val="ru-RU"/>
+        </w:rPr>
+        <w:t>);</w:t>
+      </w:r>
     </w:p>
     <w:p>
       <w:pPr>
+        <w:pStyle w:val="ListParagraph"/>
+        <w:numPr>
+          <w:ilvl w:val="0"/>
+          <w:numId w:val="38"/>
+        </w:numPr>
         <w:spacing w:line="360" w:lineRule="auto"/>
         <w:rPr>
           <w:rFonts w:ascii="Georgia" w:hAnsi="Georgia"/>
@@ -3391,9 +4112,87 @@
           <w:lang w:val="ru-RU"/>
         </w:rPr>
       </w:pPr>
+      <w:r>
+        <w:rPr>
+          <w:rFonts w:ascii="Georgia" w:hAnsi="Georgia"/>
+          <w:b/>
+          <w:sz w:val="28"/>
+          <w:szCs w:val="28"/>
+          <w:lang w:val="ru-RU"/>
+        </w:rPr>
+        <w:t>REST</w:t>
+      </w:r>
+      <w:r>
+        <w:rPr>
+          <w:rFonts w:ascii="Georgia" w:hAnsi="Georgia"/>
+          <w:sz w:val="28"/>
+          <w:szCs w:val="28"/>
+          <w:lang w:val="ru-RU"/>
+        </w:rPr>
+        <w:t xml:space="preserve"> был </w:t>
+      </w:r>
+      <w:r>
+        <w:rPr>
+          <w:rFonts w:ascii="Georgia" w:hAnsi="Georgia"/>
+          <w:sz w:val="28"/>
+          <w:szCs w:val="28"/>
+          <w:lang w:val="ru-RU"/>
+        </w:rPr>
+        <w:t>представлен</w:t>
+      </w:r>
+      <w:r>
+        <w:rPr>
+          <w:rFonts w:ascii="Georgia" w:hAnsi="Georgia"/>
+          <w:sz w:val="28"/>
+          <w:szCs w:val="28"/>
+          <w:lang w:val="ru-RU"/>
+        </w:rPr>
+        <w:t xml:space="preserve"> в 2000 году Роем Филдингом в его докторской диссертации "Architectural Styles and the Design of Network-based Software Architectures</w:t>
+      </w:r>
+      <w:r>
+        <w:rPr>
+          <w:rFonts w:ascii="Georgia" w:hAnsi="Georgia"/>
+          <w:sz w:val="28"/>
+          <w:szCs w:val="28"/>
+          <w:lang w:val="ru-RU"/>
+        </w:rPr>
+        <w:t>", и это гораздо более простая с</w:t>
+      </w:r>
+      <w:r>
+        <w:rPr>
+          <w:rFonts w:ascii="Georgia" w:hAnsi="Georgia"/>
+          <w:sz w:val="28"/>
+          <w:szCs w:val="28"/>
+          <w:lang w:val="ru-RU"/>
+        </w:rPr>
+        <w:t xml:space="preserve">пецификация, чем SOAP, </w:t>
+      </w:r>
+      <w:r>
+        <w:rPr>
+          <w:rFonts w:ascii="Georgia" w:hAnsi="Georgia"/>
+          <w:sz w:val="28"/>
+          <w:szCs w:val="28"/>
+          <w:lang w:val="ru-RU"/>
+        </w:rPr>
+        <w:t>позволило ей быстро получить одобрение в сообществе разработчиков</w:t>
+      </w:r>
+      <w:r>
+        <w:rPr>
+          <w:rFonts w:ascii="Georgia" w:hAnsi="Georgia"/>
+          <w:sz w:val="28"/>
+          <w:szCs w:val="28"/>
+          <w:lang w:val="ru-RU"/>
+        </w:rPr>
+        <w:t>;</w:t>
+      </w:r>
     </w:p>
     <w:p>
       <w:pPr>
+        <w:pStyle w:val="ListParagraph"/>
+        <w:numPr>
+          <w:ilvl w:val="0"/>
+          <w:numId w:val="38"/>
+        </w:numPr>
         <w:spacing w:line="360" w:lineRule="auto"/>
         <w:rPr>
           <w:rFonts w:ascii="Georgia" w:hAnsi="Georgia"/>
@@ -3402,19 +4201,1306 @@
           <w:lang w:val="ru-RU"/>
         </w:rPr>
       </w:pPr>
+      <w:r>
+        <w:rPr>
+          <w:rFonts w:ascii="Georgia" w:hAnsi="Georgia"/>
+          <w:b/>
+          <w:sz w:val="28"/>
+          <w:szCs w:val="28"/>
+          <w:lang w:val="ru-RU"/>
+        </w:rPr>
+        <w:t>GraphQL</w:t>
+      </w:r>
+      <w:r>
+        <w:rPr>
+          <w:rFonts w:ascii="Georgia" w:hAnsi="Georgia"/>
+          <w:sz w:val="28"/>
+          <w:szCs w:val="28"/>
+          <w:lang w:val="ru-RU"/>
+        </w:rPr>
+        <w:t xml:space="preserve"> был разработан Facebook в 2012 году и представлен общественности в 2015 году. Это язык запросов API, который позволяет клиенту точно указать, какие данные сервер должен вернуть в ответ на запрос, что позволяет избежать как чрезмерной, так и неполной выборки данных.</w:t>
+      </w:r>
     </w:p>
     <w:p>
       <w:pPr>
+        <w:pStyle w:val="ListParagraph"/>
         <w:spacing w:line="360" w:lineRule="auto"/>
-        <w:rPr>
-          <w:rFonts w:ascii="Georgia" w:hAnsi="Georgia"/>
-          <w:sz w:val="28"/>
-          <w:szCs w:val="28"/>
-          <w:lang w:val="ru-RU"/>
-        </w:rPr>
-      </w:pPr>
+        <w:ind w:left="1440"/>
+        <w:rPr>
+          <w:rFonts w:ascii="Georgia" w:hAnsi="Georgia"/>
+          <w:sz w:val="28"/>
+          <w:szCs w:val="28"/>
+          <w:lang w:val="ru-RU"/>
+        </w:rPr>
+      </w:pPr>
+    </w:p>
+    <w:p>
+      <w:pPr>
+        <w:pStyle w:val="IntenseQuote"/>
+        <w:jc w:val="left"/>
+        <w:rPr>
+          <w:color w:val="auto"/>
+          <w:sz w:val="30"/>
+          <w:szCs w:val="30"/>
+          <w:lang w:val="ru-RU"/>
+        </w:rPr>
+      </w:pPr>
+      <w:r>
+        <w:rPr>
+          <w:color w:val="auto"/>
+          <w:sz w:val="30"/>
+          <w:szCs w:val="30"/>
+          <w:lang w:val="ru-RU"/>
+        </w:rPr>
+        <w:t xml:space="preserve">[Web] </w:t>
+      </w:r>
+      <w:r>
+        <w:rPr>
+          <w:color w:val="auto"/>
+          <w:sz w:val="30"/>
+          <w:szCs w:val="30"/>
+        </w:rPr>
+        <w:t>Service</w:t>
+      </w:r>
+      <w:r>
+        <w:rPr>
+          <w:color w:val="auto"/>
+          <w:sz w:val="30"/>
+          <w:szCs w:val="30"/>
+          <w:lang w:val="ru-RU"/>
+        </w:rPr>
+        <w:t xml:space="preserve">’ы могут быть опубликованы, обнаружены и использованы в технологически нейтральной, стандартной форме. </w:t>
+      </w:r>
+      <w:r>
+        <w:rPr>
+          <w:color w:val="auto"/>
+          <w:sz w:val="30"/>
+          <w:szCs w:val="30"/>
+          <w:lang w:val="ru-RU"/>
+        </w:rPr>
+        <w:br/>
+      </w:r>
+      <w:r>
+        <w:rPr>
+          <w:color w:val="auto"/>
+          <w:sz w:val="30"/>
+          <w:szCs w:val="30"/>
+          <w:lang w:val="ru-RU"/>
+        </w:rPr>
+        <w:br/>
+      </w:r>
+      <w:r>
+        <w:rPr>
+          <w:color w:val="auto"/>
+          <w:sz w:val="24"/>
+          <w:szCs w:val="24"/>
+          <w:lang w:val="ru-RU"/>
+        </w:rPr>
+        <w:t xml:space="preserve">Microsoft 2004, </w:t>
+      </w:r>
+      <w:hyperlink r:id="rId9" w:history="1">
+        <w:r>
+          <w:rPr>
+            <w:rStyle w:val="Hyperlink"/>
+            <w:sz w:val="24"/>
+            <w:szCs w:val="24"/>
+            <w:lang w:val="ru-RU"/>
+          </w:rPr>
+          <w:t>Understanding Service-Oriented Architecture</w:t>
+        </w:r>
+      </w:hyperlink>
+    </w:p>
+    <w:p>
+      <w:pPr>
+        <w:rPr>
+          <w:lang w:val="ru-RU"/>
+        </w:rPr>
+      </w:pPr>
+    </w:p>
+    <w:p>
+      <w:pPr>
+        <w:jc w:val="center"/>
+        <w:rPr>
+          <w:lang w:val="ru-RU"/>
+        </w:rPr>
+      </w:pPr>
+      <w:r>
+        <w:rPr>
+          <w:noProof/>
+        </w:rPr>
+        <w:drawing>
+          <wp:inline distT="0" distB="0" distL="0" distR="0">
+            <wp:extent cx="3076575" cy="2340194"/>
+            <wp:effectExtent l="0" t="0" r="0" b="3175"/>
+            <wp:docPr id="5" name="Picture 5" descr="2000s - SOA"/>
+            <wp:cNvGraphicFramePr>
+              <a:graphicFrameLocks xmlns:a="http://schemas.openxmlformats.org/drawingml/2006/main" noChangeAspect="1"/>
+            </wp:cNvGraphicFramePr>
+            <a:graphic xmlns:a="http://schemas.openxmlformats.org/drawingml/2006/main">
+              <a:graphicData uri="http://schemas.openxmlformats.org/drawingml/2006/picture">
+                <pic:pic xmlns:pic="http://schemas.openxmlformats.org/drawingml/2006/picture">
+                  <pic:nvPicPr>
+                    <pic:cNvPr id="0" name="Picture 1" descr="2000s - SOA"/>
+                    <pic:cNvPicPr>
+                      <a:picLocks noChangeAspect="1" noChangeArrowheads="1"/>
+                    </pic:cNvPicPr>
+                  </pic:nvPicPr>
+                  <pic:blipFill>
+                    <a:blip r:embed="rId10">
+                      <a:extLst>
+                        <a:ext uri="{28A0092B-C50C-407E-A947-70E740481C1C}">
+                          <a14:useLocalDpi xmlns:a14="http://schemas.microsoft.com/office/drawing/2010/main" val="0"/>
+                        </a:ext>
+                      </a:extLst>
+                    </a:blip>
+                    <a:srcRect/>
+                    <a:stretch>
+                      <a:fillRect/>
+                    </a:stretch>
+                  </pic:blipFill>
+                  <pic:spPr bwMode="auto">
+                    <a:xfrm>
+                      <a:off x="0" y="0"/>
+                      <a:ext cx="3110242" cy="2365802"/>
+                    </a:xfrm>
+                    <a:prstGeom prst="rect">
+                      <a:avLst/>
+                    </a:prstGeom>
+                    <a:noFill/>
+                    <a:ln>
+                      <a:noFill/>
+                    </a:ln>
+                  </pic:spPr>
+                </pic:pic>
+              </a:graphicData>
+            </a:graphic>
+          </wp:inline>
+        </w:drawing>
+      </w:r>
+    </w:p>
+    <w:p>
+      <w:pPr>
+        <w:spacing w:line="360" w:lineRule="auto"/>
+        <w:rPr>
+          <w:sz w:val="30"/>
+          <w:szCs w:val="30"/>
+          <w:lang w:val="ru-RU"/>
+        </w:rPr>
+      </w:pPr>
+      <w:r>
+        <w:rPr>
+          <w:rFonts w:ascii="Georgia" w:hAnsi="Georgia"/>
+          <w:sz w:val="28"/>
+          <w:szCs w:val="28"/>
+          <w:lang w:val="ru-RU"/>
+        </w:rPr>
+        <w:lastRenderedPageBreak/>
+        <w:t xml:space="preserve">Однако мы должны понимать, что под эгидой SOA </w:t>
+      </w:r>
+      <w:r>
+        <w:rPr>
+          <w:rFonts w:ascii="Georgia" w:hAnsi="Georgia"/>
+          <w:sz w:val="28"/>
+          <w:szCs w:val="28"/>
+        </w:rPr>
+        <w:t>Web</w:t>
+      </w:r>
+      <w:r>
+        <w:rPr>
+          <w:rFonts w:ascii="Georgia" w:hAnsi="Georgia"/>
+          <w:sz w:val="28"/>
+          <w:szCs w:val="28"/>
+          <w:lang w:val="ru-RU"/>
+        </w:rPr>
+        <w:t xml:space="preserve"> </w:t>
+      </w:r>
+      <w:r>
+        <w:rPr>
+          <w:rFonts w:ascii="Georgia" w:hAnsi="Georgia"/>
+          <w:sz w:val="28"/>
+          <w:szCs w:val="28"/>
+        </w:rPr>
+        <w:t>Service</w:t>
+      </w:r>
+      <w:r>
+        <w:rPr>
+          <w:rFonts w:ascii="Georgia" w:hAnsi="Georgia"/>
+          <w:sz w:val="28"/>
+          <w:szCs w:val="28"/>
+          <w:lang w:val="ru-RU"/>
+        </w:rPr>
+        <w:t xml:space="preserve"> </w:t>
+      </w:r>
+      <w:r>
+        <w:rPr>
+          <w:rFonts w:ascii="Georgia" w:hAnsi="Georgia"/>
+          <w:sz w:val="28"/>
+          <w:szCs w:val="28"/>
+          <w:lang w:val="ru-RU"/>
+        </w:rPr>
+        <w:t>–</w:t>
+      </w:r>
+      <w:r>
+        <w:rPr>
+          <w:rFonts w:ascii="Georgia" w:hAnsi="Georgia"/>
+          <w:sz w:val="28"/>
+          <w:szCs w:val="28"/>
+          <w:lang w:val="ru-RU"/>
+        </w:rPr>
+        <w:t xml:space="preserve"> это не просто API общего назначения, который просто предоставляет CRUD-доступ</w:t>
+      </w:r>
+      <w:r>
+        <w:rPr>
+          <w:rFonts w:ascii="Georgia" w:hAnsi="Georgia"/>
+          <w:sz w:val="28"/>
+          <w:szCs w:val="28"/>
+          <w:lang w:val="ru-RU"/>
+        </w:rPr>
+        <w:t xml:space="preserve"> к своей базе данных через HTTP (х</w:t>
+      </w:r>
+      <w:r>
+        <w:rPr>
+          <w:rFonts w:ascii="Georgia" w:hAnsi="Georgia"/>
+          <w:sz w:val="28"/>
+          <w:szCs w:val="28"/>
+          <w:lang w:val="ru-RU"/>
+        </w:rPr>
+        <w:t xml:space="preserve">отя эта реализация может быть полезна в </w:t>
+      </w:r>
+      <w:r>
+        <w:rPr>
+          <w:rFonts w:ascii="Georgia" w:hAnsi="Georgia"/>
+          <w:sz w:val="28"/>
+          <w:szCs w:val="28"/>
+          <w:lang w:val="ru-RU"/>
+        </w:rPr>
+        <w:t>некоторых случаях). Напротив,</w:t>
+      </w:r>
+      <w:r>
+        <w:rPr>
+          <w:rFonts w:ascii="Georgia" w:hAnsi="Georgia"/>
+          <w:sz w:val="28"/>
+          <w:szCs w:val="28"/>
+          <w:lang w:val="ru-RU"/>
+        </w:rPr>
+        <w:t xml:space="preserve"> </w:t>
+      </w:r>
+      <w:r>
+        <w:rPr>
+          <w:rFonts w:ascii="Georgia" w:hAnsi="Georgia"/>
+          <w:sz w:val="28"/>
+          <w:szCs w:val="28"/>
+          <w:lang w:val="ru-RU"/>
+        </w:rPr>
+        <w:t xml:space="preserve">спецификация </w:t>
+      </w:r>
+      <w:r>
+        <w:rPr>
+          <w:rFonts w:ascii="Georgia" w:hAnsi="Georgia"/>
+          <w:sz w:val="28"/>
+          <w:szCs w:val="28"/>
+        </w:rPr>
+        <w:t>SOA</w:t>
+      </w:r>
+      <w:r>
+        <w:rPr>
+          <w:rFonts w:ascii="Georgia" w:hAnsi="Georgia"/>
+          <w:sz w:val="28"/>
+          <w:szCs w:val="28"/>
+          <w:lang w:val="ru-RU"/>
+        </w:rPr>
+        <w:t xml:space="preserve"> требует, чтобы пользователи понимали базовую модель и соблюдали бизнес-правила, чтобы обеспечить защиту целостности данных. SOA подразумевает, что </w:t>
+      </w:r>
+      <w:r>
+        <w:rPr>
+          <w:rFonts w:ascii="Georgia" w:hAnsi="Georgia"/>
+          <w:sz w:val="28"/>
+          <w:szCs w:val="28"/>
+        </w:rPr>
+        <w:t>Web</w:t>
+      </w:r>
+      <w:r>
+        <w:rPr>
+          <w:rFonts w:ascii="Georgia" w:hAnsi="Georgia"/>
+          <w:sz w:val="28"/>
+          <w:szCs w:val="28"/>
+          <w:lang w:val="ru-RU"/>
+        </w:rPr>
+        <w:t xml:space="preserve"> </w:t>
+      </w:r>
+      <w:r>
+        <w:rPr>
+          <w:rFonts w:ascii="Georgia" w:hAnsi="Georgia"/>
+          <w:sz w:val="28"/>
+          <w:szCs w:val="28"/>
+        </w:rPr>
+        <w:t>Service</w:t>
+      </w:r>
+      <w:r>
+        <w:rPr>
+          <w:rFonts w:ascii="Georgia" w:hAnsi="Georgia"/>
+          <w:sz w:val="28"/>
+          <w:szCs w:val="28"/>
+          <w:lang w:val="ru-RU"/>
+        </w:rPr>
+        <w:t>’</w:t>
+      </w:r>
+      <w:r>
+        <w:rPr>
+          <w:rFonts w:ascii="Georgia" w:hAnsi="Georgia"/>
+          <w:sz w:val="28"/>
+          <w:szCs w:val="28"/>
+          <w:lang w:val="ru-RU"/>
+        </w:rPr>
+        <w:t>ы</w:t>
+      </w:r>
+      <w:r>
+        <w:rPr>
+          <w:rFonts w:ascii="Georgia" w:hAnsi="Georgia"/>
+          <w:sz w:val="28"/>
+          <w:szCs w:val="28"/>
+          <w:lang w:val="ru-RU"/>
+        </w:rPr>
+        <w:t xml:space="preserve"> </w:t>
+      </w:r>
+      <w:r>
+        <w:rPr>
+          <w:rFonts w:ascii="Georgia" w:hAnsi="Georgia"/>
+          <w:sz w:val="28"/>
+          <w:szCs w:val="28"/>
+          <w:lang w:val="ru-RU"/>
+        </w:rPr>
+        <w:t>разрабатываются как ограниченные контексты для бизнес-поддоменов.</w:t>
+      </w:r>
+    </w:p>
+    <w:p>
+      <w:pPr>
+        <w:spacing w:line="360" w:lineRule="auto"/>
+        <w:rPr>
+          <w:rFonts w:ascii="Georgia" w:hAnsi="Georgia"/>
+          <w:sz w:val="28"/>
+          <w:szCs w:val="28"/>
+          <w:lang w:val="ru-RU"/>
+        </w:rPr>
+      </w:pPr>
+    </w:p>
+    <w:p>
+      <w:pPr>
+        <w:spacing w:line="360" w:lineRule="auto"/>
+        <w:ind w:left="207"/>
+        <w:rPr>
+          <w:rFonts w:ascii="Georgia" w:hAnsi="Georgia"/>
+          <w:sz w:val="28"/>
+          <w:szCs w:val="28"/>
+          <w:lang w:val="ru-RU"/>
+        </w:rPr>
+      </w:pPr>
+      <w:r>
+        <w:rPr>
+          <w:rFonts w:ascii="Georgia" w:hAnsi="Georgia"/>
+          <w:b/>
+          <w:sz w:val="28"/>
+          <w:szCs w:val="28"/>
+          <w:lang w:val="ru-RU"/>
+        </w:rPr>
+        <w:t>Достоинства</w:t>
+      </w:r>
+      <w:r>
+        <w:rPr>
+          <w:rFonts w:ascii="Georgia" w:hAnsi="Georgia"/>
+          <w:sz w:val="28"/>
+          <w:szCs w:val="28"/>
+          <w:lang w:val="ru-RU"/>
+        </w:rPr>
+        <w:t>:</w:t>
+      </w:r>
+    </w:p>
+    <w:p>
+      <w:pPr>
+        <w:pStyle w:val="ListParagraph"/>
+        <w:numPr>
+          <w:ilvl w:val="0"/>
+          <w:numId w:val="40"/>
+        </w:numPr>
+        <w:spacing w:line="360" w:lineRule="auto"/>
+        <w:rPr>
+          <w:rFonts w:ascii="Georgia" w:hAnsi="Georgia"/>
+          <w:sz w:val="28"/>
+          <w:szCs w:val="28"/>
+          <w:lang w:val="ru-RU"/>
+        </w:rPr>
+      </w:pPr>
+      <w:r>
+        <w:rPr>
+          <w:rFonts w:ascii="Georgia" w:hAnsi="Georgia"/>
+          <w:sz w:val="28"/>
+          <w:szCs w:val="28"/>
+          <w:lang w:val="ru-RU"/>
+        </w:rPr>
+        <w:t>Независимость от</w:t>
+      </w:r>
+      <w:r>
+        <w:rPr>
+          <w:rFonts w:ascii="Georgia" w:hAnsi="Georgia"/>
+          <w:sz w:val="28"/>
+          <w:szCs w:val="28"/>
+          <w:lang w:val="ru-RU"/>
+        </w:rPr>
+        <w:t xml:space="preserve"> техн</w:t>
+      </w:r>
+      <w:r>
+        <w:rPr>
+          <w:rFonts w:ascii="Georgia" w:hAnsi="Georgia"/>
+          <w:sz w:val="28"/>
+          <w:szCs w:val="28"/>
+          <w:lang w:val="ru-RU"/>
+        </w:rPr>
+        <w:t>ологического</w:t>
+      </w:r>
+      <w:r>
+        <w:rPr>
+          <w:rFonts w:ascii="Georgia" w:hAnsi="Georgia"/>
+          <w:sz w:val="28"/>
+          <w:szCs w:val="28"/>
+          <w:lang w:val="ru-RU"/>
+        </w:rPr>
+        <w:t xml:space="preserve"> стек</w:t>
+      </w:r>
+      <w:r>
+        <w:rPr>
+          <w:rFonts w:ascii="Georgia" w:hAnsi="Georgia"/>
+          <w:sz w:val="28"/>
+          <w:szCs w:val="28"/>
+          <w:lang w:val="ru-RU"/>
+        </w:rPr>
+        <w:t>а</w:t>
+      </w:r>
+      <w:r>
+        <w:rPr>
+          <w:rFonts w:ascii="Georgia" w:hAnsi="Georgia"/>
+          <w:sz w:val="28"/>
+          <w:szCs w:val="28"/>
+          <w:lang w:val="ru-RU"/>
+        </w:rPr>
+        <w:t>, развертывание и масштабируемость сервисов;</w:t>
+      </w:r>
+    </w:p>
+    <w:p>
+      <w:pPr>
+        <w:pStyle w:val="ListParagraph"/>
+        <w:numPr>
+          <w:ilvl w:val="0"/>
+          <w:numId w:val="40"/>
+        </w:numPr>
+        <w:spacing w:line="360" w:lineRule="auto"/>
+        <w:rPr>
+          <w:rFonts w:ascii="Georgia" w:hAnsi="Georgia"/>
+          <w:sz w:val="28"/>
+          <w:szCs w:val="28"/>
+          <w:lang w:val="ru-RU"/>
+        </w:rPr>
+      </w:pPr>
+      <w:r>
+        <w:rPr>
+          <w:rFonts w:ascii="Georgia" w:hAnsi="Georgia"/>
+          <w:sz w:val="28"/>
+          <w:szCs w:val="28"/>
+          <w:lang w:val="ru-RU"/>
+        </w:rPr>
+        <w:t>Общий, простой и надежный канал связи (текст через HTTP, порт 80);</w:t>
+      </w:r>
+    </w:p>
+    <w:p>
+      <w:pPr>
+        <w:pStyle w:val="ListParagraph"/>
+        <w:numPr>
+          <w:ilvl w:val="0"/>
+          <w:numId w:val="40"/>
+        </w:numPr>
+        <w:spacing w:line="360" w:lineRule="auto"/>
+        <w:rPr>
+          <w:rFonts w:ascii="Georgia" w:hAnsi="Georgia"/>
+          <w:sz w:val="28"/>
+          <w:szCs w:val="28"/>
+          <w:lang w:val="ru-RU"/>
+        </w:rPr>
+      </w:pPr>
+      <w:r>
+        <w:rPr>
+          <w:rFonts w:ascii="Georgia" w:hAnsi="Georgia"/>
+          <w:sz w:val="28"/>
+          <w:szCs w:val="28"/>
+          <w:lang w:val="ru-RU"/>
+        </w:rPr>
+        <w:t>Оптимизированные</w:t>
+      </w:r>
+      <w:r>
+        <w:rPr>
+          <w:rFonts w:ascii="Georgia" w:hAnsi="Georgia"/>
+          <w:sz w:val="28"/>
+          <w:szCs w:val="28"/>
+          <w:lang w:val="ru-RU"/>
+        </w:rPr>
+        <w:t xml:space="preserve"> коммуникации;</w:t>
+      </w:r>
+    </w:p>
+    <w:p>
+      <w:pPr>
+        <w:pStyle w:val="ListParagraph"/>
+        <w:numPr>
+          <w:ilvl w:val="0"/>
+          <w:numId w:val="40"/>
+        </w:numPr>
+        <w:spacing w:line="360" w:lineRule="auto"/>
+        <w:rPr>
+          <w:rFonts w:ascii="Georgia" w:hAnsi="Georgia"/>
+          <w:sz w:val="28"/>
+          <w:szCs w:val="28"/>
+          <w:lang w:val="ru-RU"/>
+        </w:rPr>
+      </w:pPr>
+      <w:r>
+        <w:rPr>
+          <w:rFonts w:ascii="Georgia" w:hAnsi="Georgia"/>
+          <w:sz w:val="28"/>
+          <w:szCs w:val="28"/>
+          <w:lang w:val="ru-RU"/>
+        </w:rPr>
+        <w:t>Стабил</w:t>
+      </w:r>
+      <w:r>
+        <w:rPr>
+          <w:rFonts w:ascii="Georgia" w:hAnsi="Georgia"/>
+          <w:sz w:val="28"/>
+          <w:szCs w:val="28"/>
+          <w:lang w:val="ru-RU"/>
+        </w:rPr>
+        <w:t>ьная с</w:t>
+      </w:r>
+      <w:r>
+        <w:rPr>
+          <w:rFonts w:ascii="Georgia" w:hAnsi="Georgia"/>
+          <w:sz w:val="28"/>
+          <w:szCs w:val="28"/>
+          <w:lang w:val="ru-RU"/>
+        </w:rPr>
+        <w:t>пец</w:t>
+      </w:r>
+      <w:r>
+        <w:rPr>
+          <w:rFonts w:ascii="Georgia" w:hAnsi="Georgia"/>
+          <w:sz w:val="28"/>
+          <w:szCs w:val="28"/>
+          <w:lang w:val="ru-RU"/>
+        </w:rPr>
+        <w:t>ификация взаимодействия</w:t>
+      </w:r>
+      <w:r>
+        <w:rPr>
+          <w:rFonts w:ascii="Georgia" w:hAnsi="Georgia"/>
+          <w:sz w:val="28"/>
+          <w:szCs w:val="28"/>
+          <w:lang w:val="ru-RU"/>
+        </w:rPr>
+        <w:t>;</w:t>
+      </w:r>
+    </w:p>
+    <w:p>
+      <w:pPr>
+        <w:pStyle w:val="ListParagraph"/>
+        <w:numPr>
+          <w:ilvl w:val="0"/>
+          <w:numId w:val="40"/>
+        </w:numPr>
+        <w:spacing w:line="360" w:lineRule="auto"/>
+        <w:rPr>
+          <w:rFonts w:ascii="Georgia" w:hAnsi="Georgia"/>
+          <w:sz w:val="28"/>
+          <w:szCs w:val="28"/>
+          <w:lang w:val="ru-RU"/>
+        </w:rPr>
+      </w:pPr>
+      <w:r>
+        <w:rPr>
+          <w:rFonts w:ascii="Georgia" w:hAnsi="Georgia"/>
+          <w:sz w:val="28"/>
+          <w:szCs w:val="28"/>
+          <w:lang w:val="ru-RU"/>
+        </w:rPr>
+        <w:t xml:space="preserve">Изоляция контекстов </w:t>
+      </w:r>
+      <w:r>
+        <w:rPr>
+          <w:rFonts w:ascii="Georgia" w:hAnsi="Georgia"/>
+          <w:sz w:val="28"/>
+          <w:szCs w:val="28"/>
+          <w:lang w:val="ru-RU"/>
+        </w:rPr>
+        <w:t>предметной области</w:t>
+      </w:r>
+      <w:r>
+        <w:rPr>
+          <w:rFonts w:ascii="Georgia" w:hAnsi="Georgia"/>
+          <w:sz w:val="28"/>
+          <w:szCs w:val="28"/>
+          <w:lang w:val="ru-RU"/>
+        </w:rPr>
+        <w:t>.</w:t>
+      </w:r>
+    </w:p>
+    <w:p>
+      <w:pPr>
+        <w:spacing w:line="360" w:lineRule="auto"/>
+        <w:ind w:left="207"/>
+        <w:rPr>
+          <w:rFonts w:ascii="Georgia" w:hAnsi="Georgia"/>
+          <w:b/>
+          <w:sz w:val="28"/>
+          <w:szCs w:val="28"/>
+          <w:lang w:val="ru-RU"/>
+        </w:rPr>
+      </w:pPr>
+    </w:p>
+    <w:p>
+      <w:pPr>
+        <w:spacing w:line="360" w:lineRule="auto"/>
+        <w:ind w:left="207"/>
+        <w:rPr>
+          <w:rFonts w:ascii="Georgia" w:hAnsi="Georgia"/>
+          <w:sz w:val="28"/>
+          <w:szCs w:val="28"/>
+          <w:lang w:val="ru-RU"/>
+        </w:rPr>
+      </w:pPr>
+      <w:r>
+        <w:rPr>
+          <w:rFonts w:ascii="Georgia" w:hAnsi="Georgia"/>
+          <w:b/>
+          <w:sz w:val="28"/>
+          <w:szCs w:val="28"/>
+          <w:lang w:val="ru-RU"/>
+        </w:rPr>
+        <w:t>Недостатки</w:t>
+      </w:r>
+      <w:r>
+        <w:rPr>
+          <w:rFonts w:ascii="Georgia" w:hAnsi="Georgia"/>
+          <w:sz w:val="28"/>
+          <w:szCs w:val="28"/>
+          <w:lang w:val="ru-RU"/>
+        </w:rPr>
+        <w:t>:</w:t>
+      </w:r>
+      <w:r>
+        <w:rPr>
+          <w:rFonts w:ascii="Georgia" w:hAnsi="Georgia"/>
+          <w:sz w:val="28"/>
+          <w:szCs w:val="28"/>
+          <w:lang w:val="ru-RU"/>
+        </w:rPr>
+        <w:t xml:space="preserve"> </w:t>
+      </w:r>
+    </w:p>
+    <w:p>
+      <w:pPr>
+        <w:pStyle w:val="ListParagraph"/>
+        <w:numPr>
+          <w:ilvl w:val="0"/>
+          <w:numId w:val="41"/>
+        </w:numPr>
+        <w:spacing w:line="360" w:lineRule="auto"/>
+        <w:rPr>
+          <w:rFonts w:ascii="Georgia" w:hAnsi="Georgia"/>
+          <w:sz w:val="28"/>
+          <w:szCs w:val="28"/>
+          <w:lang w:val="ru-RU"/>
+        </w:rPr>
+      </w:pPr>
+      <w:r>
+        <w:rPr>
+          <w:rFonts w:ascii="Georgia" w:hAnsi="Georgia"/>
+          <w:sz w:val="28"/>
+          <w:szCs w:val="28"/>
+          <w:lang w:val="ru-RU"/>
+        </w:rPr>
+        <w:t xml:space="preserve">Сложная интеграция различных </w:t>
+      </w:r>
+      <w:r>
+        <w:rPr>
+          <w:rFonts w:ascii="Georgia" w:hAnsi="Georgia"/>
+          <w:sz w:val="28"/>
+          <w:szCs w:val="28"/>
+        </w:rPr>
+        <w:t>Web</w:t>
+      </w:r>
+      <w:r>
+        <w:rPr>
+          <w:rFonts w:ascii="Georgia" w:hAnsi="Georgia"/>
+          <w:sz w:val="28"/>
+          <w:szCs w:val="28"/>
+          <w:lang w:val="ru-RU"/>
+        </w:rPr>
+        <w:t xml:space="preserve"> </w:t>
+      </w:r>
+      <w:r>
+        <w:rPr>
+          <w:rFonts w:ascii="Georgia" w:hAnsi="Georgia"/>
+          <w:sz w:val="28"/>
+          <w:szCs w:val="28"/>
+        </w:rPr>
+        <w:t>Service</w:t>
+      </w:r>
+      <w:r>
+        <w:rPr>
+          <w:rFonts w:ascii="Georgia" w:hAnsi="Georgia"/>
+          <w:sz w:val="28"/>
+          <w:szCs w:val="28"/>
+          <w:lang w:val="ru-RU"/>
+        </w:rPr>
+        <w:t>’</w:t>
+      </w:r>
+      <w:r>
+        <w:rPr>
+          <w:rFonts w:ascii="Georgia" w:hAnsi="Georgia"/>
+          <w:sz w:val="28"/>
+          <w:szCs w:val="28"/>
+          <w:lang w:val="ru-RU"/>
+        </w:rPr>
+        <w:t>ов, из-за разных языков общения. Например, два</w:t>
+      </w:r>
+      <w:r>
+        <w:rPr>
+          <w:rFonts w:ascii="Georgia" w:hAnsi="Georgia"/>
+          <w:sz w:val="28"/>
+          <w:szCs w:val="28"/>
+          <w:lang w:val="ru-RU"/>
+        </w:rPr>
+        <w:t xml:space="preserve"> </w:t>
+      </w:r>
+      <w:r>
+        <w:rPr>
+          <w:rFonts w:ascii="Georgia" w:hAnsi="Georgia"/>
+          <w:sz w:val="28"/>
+          <w:szCs w:val="28"/>
+        </w:rPr>
+        <w:t>Web</w:t>
+      </w:r>
+      <w:r>
+        <w:rPr>
+          <w:rFonts w:ascii="Georgia" w:hAnsi="Georgia"/>
+          <w:sz w:val="28"/>
+          <w:szCs w:val="28"/>
+          <w:lang w:val="ru-RU"/>
+        </w:rPr>
+        <w:t xml:space="preserve"> </w:t>
+      </w:r>
+      <w:r>
+        <w:rPr>
+          <w:rFonts w:ascii="Georgia" w:hAnsi="Georgia"/>
+          <w:sz w:val="28"/>
+          <w:szCs w:val="28"/>
+        </w:rPr>
+        <w:t>Service</w:t>
+      </w:r>
+      <w:r>
+        <w:rPr>
+          <w:rFonts w:ascii="Georgia" w:hAnsi="Georgia"/>
+          <w:sz w:val="28"/>
+          <w:szCs w:val="28"/>
+          <w:lang w:val="ru-RU"/>
+        </w:rPr>
+        <w:t>’</w:t>
+      </w:r>
+      <w:r>
+        <w:rPr>
+          <w:rFonts w:ascii="Georgia" w:hAnsi="Georgia"/>
+          <w:sz w:val="28"/>
+          <w:szCs w:val="28"/>
+          <w:lang w:val="ru-RU"/>
+        </w:rPr>
+        <w:t>а, использующие разное</w:t>
+      </w:r>
+      <w:r>
+        <w:rPr>
+          <w:rFonts w:ascii="Georgia" w:hAnsi="Georgia"/>
+          <w:sz w:val="28"/>
+          <w:szCs w:val="28"/>
+          <w:lang w:val="ru-RU"/>
+        </w:rPr>
+        <w:t xml:space="preserve"> представления </w:t>
+      </w:r>
+      <w:r>
+        <w:rPr>
+          <w:rFonts w:ascii="Georgia" w:hAnsi="Georgia"/>
+          <w:sz w:val="28"/>
+          <w:szCs w:val="28"/>
+          <w:lang w:val="ru-RU"/>
+        </w:rPr>
+        <w:t xml:space="preserve">(например, в формате </w:t>
+      </w:r>
+      <w:r>
+        <w:rPr>
+          <w:rFonts w:ascii="Georgia" w:hAnsi="Georgia"/>
+          <w:sz w:val="28"/>
+          <w:szCs w:val="28"/>
+          <w:lang w:val="ru-RU"/>
+        </w:rPr>
+        <w:t>JSON</w:t>
+      </w:r>
+      <w:r>
+        <w:rPr>
+          <w:rFonts w:ascii="Georgia" w:hAnsi="Georgia"/>
+          <w:sz w:val="28"/>
+          <w:szCs w:val="28"/>
+          <w:lang w:val="ru-RU"/>
+        </w:rPr>
+        <w:t>)</w:t>
+      </w:r>
+      <w:r>
+        <w:rPr>
+          <w:rFonts w:ascii="Georgia" w:hAnsi="Georgia"/>
+          <w:sz w:val="28"/>
+          <w:szCs w:val="28"/>
+          <w:lang w:val="ru-RU"/>
+        </w:rPr>
+        <w:t xml:space="preserve"> одного и того же понятия;</w:t>
+      </w:r>
+    </w:p>
+    <w:p>
+      <w:pPr>
+        <w:pStyle w:val="ListParagraph"/>
+        <w:numPr>
+          <w:ilvl w:val="0"/>
+          <w:numId w:val="41"/>
+        </w:numPr>
+        <w:spacing w:line="360" w:lineRule="auto"/>
+        <w:rPr>
+          <w:rFonts w:ascii="Georgia" w:hAnsi="Georgia"/>
+          <w:sz w:val="28"/>
+          <w:szCs w:val="28"/>
+          <w:lang w:val="ru-RU"/>
+        </w:rPr>
+      </w:pPr>
+      <w:r>
+        <w:rPr>
+          <w:rFonts w:ascii="Georgia" w:hAnsi="Georgia"/>
+          <w:sz w:val="28"/>
+          <w:szCs w:val="28"/>
+          <w:lang w:val="ru-RU"/>
+        </w:rPr>
+        <w:t>Синхронн</w:t>
+      </w:r>
+      <w:r>
+        <w:rPr>
+          <w:rFonts w:ascii="Georgia" w:hAnsi="Georgia"/>
+          <w:sz w:val="28"/>
+          <w:szCs w:val="28"/>
+          <w:lang w:val="ru-RU"/>
+        </w:rPr>
+        <w:t xml:space="preserve">ые взаимодействия могут привести к снижению производительности </w:t>
+      </w:r>
+      <w:r>
+        <w:rPr>
+          <w:rFonts w:ascii="Georgia" w:hAnsi="Georgia"/>
+          <w:sz w:val="28"/>
+          <w:szCs w:val="28"/>
+          <w:lang w:val="ru-RU"/>
+        </w:rPr>
+        <w:t>системы.</w:t>
+      </w:r>
+    </w:p>
+    <w:p>
+      <w:pPr>
+        <w:spacing w:line="360" w:lineRule="auto"/>
+        <w:rPr>
+          <w:rFonts w:ascii="Georgia" w:hAnsi="Georgia"/>
+          <w:sz w:val="28"/>
+          <w:szCs w:val="28"/>
+          <w:lang w:val="ru-RU"/>
+        </w:rPr>
+      </w:pPr>
+    </w:p>
+    <w:p>
+      <w:pPr>
+        <w:spacing w:line="360" w:lineRule="auto"/>
+        <w:rPr>
+          <w:rFonts w:ascii="Georgia" w:hAnsi="Georgia"/>
+          <w:sz w:val="28"/>
+          <w:szCs w:val="28"/>
+          <w:lang w:val="ru-RU"/>
+        </w:rPr>
+      </w:pPr>
+    </w:p>
+    <w:p>
+      <w:pPr>
+        <w:spacing w:line="360" w:lineRule="auto"/>
+        <w:rPr>
+          <w:rFonts w:ascii="Georgia" w:hAnsi="Georgia"/>
+          <w:sz w:val="28"/>
+          <w:szCs w:val="28"/>
+          <w:lang w:val="ru-RU"/>
+        </w:rPr>
+      </w:pPr>
+    </w:p>
+    <w:p>
+      <w:pPr>
+        <w:spacing w:line="360" w:lineRule="auto"/>
+        <w:rPr>
+          <w:rFonts w:ascii="Georgia" w:hAnsi="Georgia"/>
+          <w:sz w:val="28"/>
+          <w:szCs w:val="28"/>
+          <w:lang w:val="ru-RU"/>
+        </w:rPr>
+      </w:pPr>
+    </w:p>
+    <w:p>
+      <w:pPr>
+        <w:spacing w:line="360" w:lineRule="auto"/>
+        <w:rPr>
+          <w:rFonts w:ascii="Georgia" w:hAnsi="Georgia"/>
+          <w:sz w:val="28"/>
+          <w:szCs w:val="28"/>
+          <w:lang w:val="ru-RU"/>
+        </w:rPr>
+      </w:pPr>
+    </w:p>
+    <w:p>
+      <w:pPr>
+        <w:spacing w:line="360" w:lineRule="auto"/>
+        <w:rPr>
+          <w:rFonts w:ascii="Georgia" w:hAnsi="Georgia"/>
+          <w:b/>
+          <w:sz w:val="36"/>
+          <w:szCs w:val="36"/>
+          <w:lang w:val="ru-RU"/>
+        </w:rPr>
+      </w:pPr>
+      <w:r>
+        <w:rPr>
+          <w:rFonts w:ascii="Georgia" w:hAnsi="Georgia"/>
+          <w:b/>
+          <w:sz w:val="36"/>
+          <w:szCs w:val="36"/>
+        </w:rPr>
+        <w:lastRenderedPageBreak/>
+        <w:t>Message</w:t>
+      </w:r>
+      <w:r>
+        <w:rPr>
+          <w:rFonts w:ascii="Georgia" w:hAnsi="Georgia"/>
+          <w:b/>
+          <w:sz w:val="36"/>
+          <w:szCs w:val="36"/>
+          <w:lang w:val="ru-RU"/>
+        </w:rPr>
+        <w:t xml:space="preserve"> </w:t>
+      </w:r>
+      <w:r>
+        <w:rPr>
+          <w:rFonts w:ascii="Georgia" w:hAnsi="Georgia"/>
+          <w:b/>
+          <w:sz w:val="36"/>
+          <w:szCs w:val="36"/>
+        </w:rPr>
+        <w:t>Queue</w:t>
+      </w:r>
+    </w:p>
+    <w:p>
+      <w:pPr>
+        <w:spacing w:line="360" w:lineRule="auto"/>
+        <w:rPr>
+          <w:rFonts w:ascii="Georgia" w:hAnsi="Georgia"/>
+          <w:b/>
+          <w:sz w:val="2"/>
+          <w:szCs w:val="2"/>
+          <w:lang w:val="ru-RU"/>
+        </w:rPr>
+      </w:pPr>
+    </w:p>
+    <w:p>
+      <w:pPr>
+        <w:spacing w:line="360" w:lineRule="auto"/>
+        <w:rPr>
+          <w:rFonts w:ascii="Georgia" w:hAnsi="Georgia"/>
+          <w:sz w:val="28"/>
+          <w:szCs w:val="28"/>
+          <w:lang w:val="ru-RU"/>
+        </w:rPr>
+      </w:pPr>
+      <w:r>
+        <w:rPr>
+          <w:rFonts w:ascii="Georgia" w:hAnsi="Georgia"/>
+          <w:sz w:val="28"/>
+          <w:szCs w:val="28"/>
+          <w:lang w:val="ru-RU"/>
+        </w:rPr>
+        <w:t>Основная идея состоит в том, чтобы несколько приложений асинхронно взаимодействовали между собой, используя сообщения</w:t>
+      </w:r>
+      <w:r>
+        <w:rPr>
+          <w:rFonts w:ascii="Georgia" w:hAnsi="Georgia"/>
+          <w:sz w:val="28"/>
+          <w:szCs w:val="28"/>
+          <w:lang w:val="ru-RU"/>
+        </w:rPr>
+        <w:t xml:space="preserve"> в каком-то общем для всех взаимодействующих приложений формате</w:t>
+      </w:r>
+      <w:r>
+        <w:rPr>
+          <w:rFonts w:ascii="Georgia" w:hAnsi="Georgia"/>
+          <w:sz w:val="28"/>
+          <w:szCs w:val="28"/>
+          <w:lang w:val="ru-RU"/>
+        </w:rPr>
+        <w:t xml:space="preserve">. </w:t>
+      </w:r>
+      <w:r>
+        <w:rPr>
+          <w:rFonts w:ascii="Georgia" w:hAnsi="Georgia"/>
+          <w:sz w:val="28"/>
+          <w:szCs w:val="28"/>
+        </w:rPr>
+        <w:t>Message</w:t>
+      </w:r>
+      <w:r>
+        <w:rPr>
+          <w:rFonts w:ascii="Georgia" w:hAnsi="Georgia"/>
+          <w:sz w:val="28"/>
+          <w:szCs w:val="28"/>
+          <w:lang w:val="ru-RU"/>
+        </w:rPr>
+        <w:t xml:space="preserve"> </w:t>
+      </w:r>
+      <w:r>
+        <w:rPr>
+          <w:rFonts w:ascii="Georgia" w:hAnsi="Georgia"/>
+          <w:sz w:val="28"/>
+          <w:szCs w:val="28"/>
+        </w:rPr>
+        <w:t>Queue</w:t>
+      </w:r>
+      <w:r>
+        <w:rPr>
+          <w:rFonts w:ascii="Georgia" w:hAnsi="Georgia"/>
+          <w:sz w:val="28"/>
+          <w:szCs w:val="28"/>
+          <w:lang w:val="ru-RU"/>
+        </w:rPr>
+        <w:t xml:space="preserve"> </w:t>
+      </w:r>
+      <w:r>
+        <w:rPr>
+          <w:rFonts w:ascii="Georgia" w:hAnsi="Georgia"/>
+          <w:sz w:val="28"/>
+          <w:szCs w:val="28"/>
+          <w:lang w:val="ru-RU"/>
+        </w:rPr>
+        <w:t>способствует масштабируемости</w:t>
+      </w:r>
+      <w:r>
+        <w:rPr>
+          <w:rFonts w:ascii="Georgia" w:hAnsi="Georgia"/>
+          <w:sz w:val="28"/>
+          <w:szCs w:val="28"/>
+          <w:lang w:val="ru-RU"/>
+        </w:rPr>
+        <w:t xml:space="preserve"> и </w:t>
+      </w:r>
+      <w:r>
+        <w:rPr>
+          <w:rFonts w:ascii="Georgia" w:hAnsi="Georgia"/>
+          <w:sz w:val="28"/>
+          <w:szCs w:val="28"/>
+          <w:lang w:val="ru-RU"/>
+        </w:rPr>
+        <w:t>ослаблению зависимости</w:t>
+      </w:r>
+      <w:r>
+        <w:rPr>
+          <w:rFonts w:ascii="Georgia" w:hAnsi="Georgia"/>
+          <w:sz w:val="28"/>
+          <w:szCs w:val="28"/>
+          <w:lang w:val="ru-RU"/>
+        </w:rPr>
+        <w:t xml:space="preserve"> между приложениями, </w:t>
+      </w:r>
+      <w:r>
+        <w:rPr>
+          <w:rFonts w:ascii="Georgia" w:hAnsi="Georgia"/>
+          <w:sz w:val="28"/>
+          <w:szCs w:val="28"/>
+          <w:lang w:val="ru-RU"/>
+        </w:rPr>
+        <w:t>т.к.</w:t>
+      </w:r>
+      <w:r>
+        <w:rPr>
+          <w:rFonts w:ascii="Georgia" w:hAnsi="Georgia"/>
+          <w:sz w:val="28"/>
+          <w:szCs w:val="28"/>
+          <w:lang w:val="ru-RU"/>
+        </w:rPr>
+        <w:t xml:space="preserve"> им не нужно знать, где находятся другие приложения, сколько </w:t>
+      </w:r>
+      <w:r>
+        <w:rPr>
+          <w:rFonts w:ascii="Georgia" w:hAnsi="Georgia"/>
+          <w:sz w:val="28"/>
+          <w:szCs w:val="28"/>
+          <w:lang w:val="ru-RU"/>
+        </w:rPr>
+        <w:t xml:space="preserve">их и даже </w:t>
+      </w:r>
+      <w:r>
+        <w:rPr>
+          <w:rFonts w:ascii="Georgia" w:hAnsi="Georgia"/>
+          <w:sz w:val="28"/>
+          <w:szCs w:val="28"/>
+          <w:lang w:val="ru-RU"/>
+        </w:rPr>
+        <w:t>кто они. Несмотря на это, все они должны использоват</w:t>
+      </w:r>
+      <w:r>
+        <w:rPr>
+          <w:rFonts w:ascii="Georgia" w:hAnsi="Georgia"/>
+          <w:sz w:val="28"/>
+          <w:szCs w:val="28"/>
+          <w:lang w:val="ru-RU"/>
+        </w:rPr>
+        <w:t>ь один и тот же язык общения, т.е.</w:t>
+      </w:r>
+      <w:r>
+        <w:rPr>
+          <w:rFonts w:ascii="Georgia" w:hAnsi="Georgia"/>
+          <w:sz w:val="28"/>
+          <w:szCs w:val="28"/>
+          <w:lang w:val="ru-RU"/>
+        </w:rPr>
+        <w:t xml:space="preserve"> заранее определенный текстовый формат для представления данных.</w:t>
+      </w:r>
+    </w:p>
+    <w:p>
+      <w:pPr>
+        <w:spacing w:line="360" w:lineRule="auto"/>
+        <w:rPr>
+          <w:rFonts w:ascii="Georgia" w:hAnsi="Georgia"/>
+          <w:sz w:val="2"/>
+          <w:szCs w:val="2"/>
+          <w:lang w:val="ru-RU"/>
+        </w:rPr>
+      </w:pPr>
+    </w:p>
+    <w:p>
+      <w:pPr>
+        <w:spacing w:line="360" w:lineRule="auto"/>
+        <w:rPr>
+          <w:rFonts w:ascii="Georgia" w:hAnsi="Georgia"/>
+          <w:sz w:val="28"/>
+          <w:szCs w:val="28"/>
+          <w:lang w:val="ru-RU"/>
+        </w:rPr>
+      </w:pPr>
+      <w:r>
+        <w:rPr>
+          <w:rFonts w:ascii="Georgia" w:hAnsi="Georgia"/>
+          <w:sz w:val="28"/>
+          <w:szCs w:val="28"/>
+          <w:lang w:val="ru-RU"/>
+        </w:rPr>
+        <w:t xml:space="preserve">Message Queue использует программное обеспечение </w:t>
+      </w:r>
+      <w:r>
+        <w:rPr>
+          <w:rFonts w:ascii="Georgia" w:hAnsi="Georgia"/>
+          <w:sz w:val="28"/>
+          <w:szCs w:val="28"/>
+          <w:lang w:val="ru-RU"/>
+        </w:rPr>
+        <w:t>брокера</w:t>
+      </w:r>
+      <w:r>
+        <w:rPr>
+          <w:rFonts w:ascii="Georgia" w:hAnsi="Georgia"/>
+          <w:sz w:val="28"/>
+          <w:szCs w:val="28"/>
+          <w:lang w:val="ru-RU"/>
+        </w:rPr>
+        <w:t xml:space="preserve"> </w:t>
+      </w:r>
+      <w:r>
+        <w:rPr>
+          <w:rFonts w:ascii="Georgia" w:hAnsi="Georgia"/>
+          <w:sz w:val="28"/>
+          <w:szCs w:val="28"/>
+          <w:lang w:val="ru-RU"/>
+        </w:rPr>
+        <w:t>с</w:t>
+      </w:r>
+      <w:r>
+        <w:rPr>
+          <w:rFonts w:ascii="Georgia" w:hAnsi="Georgia"/>
+          <w:sz w:val="28"/>
+          <w:szCs w:val="28"/>
+          <w:lang w:val="ru-RU"/>
+        </w:rPr>
+        <w:t>ообщений (</w:t>
+      </w:r>
+      <w:r>
+        <w:rPr>
+          <w:rFonts w:ascii="Georgia" w:hAnsi="Georgia"/>
+          <w:sz w:val="28"/>
+          <w:szCs w:val="28"/>
+          <w:lang w:val="ru-RU"/>
+        </w:rPr>
+        <w:t>например, RabbitMQ, Beanstalkd, Kafka и т.д.</w:t>
+      </w:r>
+      <w:r>
+        <w:rPr>
+          <w:rFonts w:ascii="Georgia" w:hAnsi="Georgia"/>
+          <w:sz w:val="28"/>
+          <w:szCs w:val="28"/>
+          <w:lang w:val="ru-RU"/>
+        </w:rPr>
+        <w:t>) как инфраструктур</w:t>
+      </w:r>
+      <w:r>
+        <w:rPr>
+          <w:rFonts w:ascii="Georgia" w:hAnsi="Georgia"/>
+          <w:sz w:val="28"/>
+          <w:szCs w:val="28"/>
+          <w:lang w:val="ru-RU"/>
+        </w:rPr>
+        <w:t>н</w:t>
+      </w:r>
+      <w:r>
+        <w:rPr>
+          <w:rFonts w:ascii="Georgia" w:hAnsi="Georgia"/>
+          <w:sz w:val="28"/>
+          <w:szCs w:val="28"/>
+          <w:lang w:val="ru-RU"/>
+        </w:rPr>
+        <w:t>ы</w:t>
+      </w:r>
+      <w:r>
+        <w:rPr>
+          <w:rFonts w:ascii="Georgia" w:hAnsi="Georgia"/>
+          <w:sz w:val="28"/>
+          <w:szCs w:val="28"/>
+          <w:lang w:val="ru-RU"/>
+        </w:rPr>
+        <w:t>й компонент, который</w:t>
+      </w:r>
       <w:bookmarkStart w:id="0" w:name="_GoBack"/>
       <w:bookmarkEnd w:id="0"/>
+      <w:r>
+        <w:rPr>
+          <w:rFonts w:ascii="Georgia" w:hAnsi="Georgia"/>
+          <w:sz w:val="28"/>
+          <w:szCs w:val="28"/>
+          <w:lang w:val="ru-RU"/>
+        </w:rPr>
+        <w:t xml:space="preserve"> может быть настроен различными способами для реализации связи между приложениями:</w:t>
+      </w:r>
     </w:p>
     <w:sectPr>
       <w:pgSz w:w="12240" w:h="15840"/>
@@ -5043,6 +7129,232 @@
     </w:lvl>
   </w:abstractNum>
   <w:abstractNum w:abstractNumId="15" w15:restartNumberingAfterBreak="0">
+    <w:nsid w:val="3AC717D7"/>
+    <w:multiLevelType w:val="hybridMultilevel"/>
+    <w:tmpl w:val="AB60F0F2"/>
+    <w:lvl w:ilvl="0" w:tplc="0409000F">
+      <w:start w:val="1"/>
+      <w:numFmt w:val="decimal"/>
+      <w:lvlText w:val="%1."/>
+      <w:lvlJc w:val="left"/>
+      <w:pPr>
+        <w:ind w:left="720" w:hanging="360"/>
+      </w:pPr>
+      <w:rPr>
+        <w:rFonts w:hint="default"/>
+      </w:rPr>
+    </w:lvl>
+    <w:lvl w:ilvl="1" w:tplc="04090003" w:tentative="1">
+      <w:start w:val="1"/>
+      <w:numFmt w:val="bullet"/>
+      <w:lvlText w:val="o"/>
+      <w:lvlJc w:val="left"/>
+      <w:pPr>
+        <w:ind w:left="1440" w:hanging="360"/>
+      </w:pPr>
+      <w:rPr>
+        <w:rFonts w:ascii="Courier New" w:hAnsi="Courier New" w:cs="Courier New" w:hint="default"/>
+      </w:rPr>
+    </w:lvl>
+    <w:lvl w:ilvl="2" w:tplc="04090005" w:tentative="1">
+      <w:start w:val="1"/>
+      <w:numFmt w:val="bullet"/>
+      <w:lvlText w:val=""/>
+      <w:lvlJc w:val="left"/>
+      <w:pPr>
+        <w:ind w:left="2160" w:hanging="360"/>
+      </w:pPr>
+      <w:rPr>
+        <w:rFonts w:ascii="Wingdings" w:hAnsi="Wingdings" w:hint="default"/>
+      </w:rPr>
+    </w:lvl>
+    <w:lvl w:ilvl="3" w:tplc="04090001" w:tentative="1">
+      <w:start w:val="1"/>
+      <w:numFmt w:val="bullet"/>
+      <w:lvlText w:val=""/>
+      <w:lvlJc w:val="left"/>
+      <w:pPr>
+        <w:ind w:left="2880" w:hanging="360"/>
+      </w:pPr>
+      <w:rPr>
+        <w:rFonts w:ascii="Symbol" w:hAnsi="Symbol" w:hint="default"/>
+      </w:rPr>
+    </w:lvl>
+    <w:lvl w:ilvl="4" w:tplc="04090003" w:tentative="1">
+      <w:start w:val="1"/>
+      <w:numFmt w:val="bullet"/>
+      <w:lvlText w:val="o"/>
+      <w:lvlJc w:val="left"/>
+      <w:pPr>
+        <w:ind w:left="3600" w:hanging="360"/>
+      </w:pPr>
+      <w:rPr>
+        <w:rFonts w:ascii="Courier New" w:hAnsi="Courier New" w:cs="Courier New" w:hint="default"/>
+      </w:rPr>
+    </w:lvl>
+    <w:lvl w:ilvl="5" w:tplc="04090005" w:tentative="1">
+      <w:start w:val="1"/>
+      <w:numFmt w:val="bullet"/>
+      <w:lvlText w:val=""/>
+      <w:lvlJc w:val="left"/>
+      <w:pPr>
+        <w:ind w:left="4320" w:hanging="360"/>
+      </w:pPr>
+      <w:rPr>
+        <w:rFonts w:ascii="Wingdings" w:hAnsi="Wingdings" w:hint="default"/>
+      </w:rPr>
+    </w:lvl>
+    <w:lvl w:ilvl="6" w:tplc="04090001" w:tentative="1">
+      <w:start w:val="1"/>
+      <w:numFmt w:val="bullet"/>
+      <w:lvlText w:val=""/>
+      <w:lvlJc w:val="left"/>
+      <w:pPr>
+        <w:ind w:left="5040" w:hanging="360"/>
+      </w:pPr>
+      <w:rPr>
+        <w:rFonts w:ascii="Symbol" w:hAnsi="Symbol" w:hint="default"/>
+      </w:rPr>
+    </w:lvl>
+    <w:lvl w:ilvl="7" w:tplc="04090003" w:tentative="1">
+      <w:start w:val="1"/>
+      <w:numFmt w:val="bullet"/>
+      <w:lvlText w:val="o"/>
+      <w:lvlJc w:val="left"/>
+      <w:pPr>
+        <w:ind w:left="5760" w:hanging="360"/>
+      </w:pPr>
+      <w:rPr>
+        <w:rFonts w:ascii="Courier New" w:hAnsi="Courier New" w:cs="Courier New" w:hint="default"/>
+      </w:rPr>
+    </w:lvl>
+    <w:lvl w:ilvl="8" w:tplc="04090005" w:tentative="1">
+      <w:start w:val="1"/>
+      <w:numFmt w:val="bullet"/>
+      <w:lvlText w:val=""/>
+      <w:lvlJc w:val="left"/>
+      <w:pPr>
+        <w:ind w:left="6480" w:hanging="360"/>
+      </w:pPr>
+      <w:rPr>
+        <w:rFonts w:ascii="Wingdings" w:hAnsi="Wingdings" w:hint="default"/>
+      </w:rPr>
+    </w:lvl>
+  </w:abstractNum>
+  <w:abstractNum w:abstractNumId="16" w15:restartNumberingAfterBreak="0">
+    <w:nsid w:val="3D1758BB"/>
+    <w:multiLevelType w:val="hybridMultilevel"/>
+    <w:tmpl w:val="0538A3AE"/>
+    <w:lvl w:ilvl="0" w:tplc="04090001">
+      <w:start w:val="1"/>
+      <w:numFmt w:val="bullet"/>
+      <w:lvlText w:val=""/>
+      <w:lvlJc w:val="left"/>
+      <w:pPr>
+        <w:ind w:left="720" w:hanging="360"/>
+      </w:pPr>
+      <w:rPr>
+        <w:rFonts w:ascii="Symbol" w:hAnsi="Symbol" w:hint="default"/>
+      </w:rPr>
+    </w:lvl>
+    <w:lvl w:ilvl="1" w:tplc="04090003" w:tentative="1">
+      <w:start w:val="1"/>
+      <w:numFmt w:val="bullet"/>
+      <w:lvlText w:val="o"/>
+      <w:lvlJc w:val="left"/>
+      <w:pPr>
+        <w:ind w:left="1440" w:hanging="360"/>
+      </w:pPr>
+      <w:rPr>
+        <w:rFonts w:ascii="Courier New" w:hAnsi="Courier New" w:cs="Courier New" w:hint="default"/>
+      </w:rPr>
+    </w:lvl>
+    <w:lvl w:ilvl="2" w:tplc="04090005" w:tentative="1">
+      <w:start w:val="1"/>
+      <w:numFmt w:val="bullet"/>
+      <w:lvlText w:val=""/>
+      <w:lvlJc w:val="left"/>
+      <w:pPr>
+        <w:ind w:left="2160" w:hanging="360"/>
+      </w:pPr>
+      <w:rPr>
+        <w:rFonts w:ascii="Wingdings" w:hAnsi="Wingdings" w:hint="default"/>
+      </w:rPr>
+    </w:lvl>
+    <w:lvl w:ilvl="3" w:tplc="04090001" w:tentative="1">
+      <w:start w:val="1"/>
+      <w:numFmt w:val="bullet"/>
+      <w:lvlText w:val=""/>
+      <w:lvlJc w:val="left"/>
+      <w:pPr>
+        <w:ind w:left="2880" w:hanging="360"/>
+      </w:pPr>
+      <w:rPr>
+        <w:rFonts w:ascii="Symbol" w:hAnsi="Symbol" w:hint="default"/>
+      </w:rPr>
+    </w:lvl>
+    <w:lvl w:ilvl="4" w:tplc="04090003" w:tentative="1">
+      <w:start w:val="1"/>
+      <w:numFmt w:val="bullet"/>
+      <w:lvlText w:val="o"/>
+      <w:lvlJc w:val="left"/>
+      <w:pPr>
+        <w:ind w:left="3600" w:hanging="360"/>
+      </w:pPr>
+      <w:rPr>
+        <w:rFonts w:ascii="Courier New" w:hAnsi="Courier New" w:cs="Courier New" w:hint="default"/>
+      </w:rPr>
+    </w:lvl>
+    <w:lvl w:ilvl="5" w:tplc="04090005" w:tentative="1">
+      <w:start w:val="1"/>
+      <w:numFmt w:val="bullet"/>
+      <w:lvlText w:val=""/>
+      <w:lvlJc w:val="left"/>
+      <w:pPr>
+        <w:ind w:left="4320" w:hanging="360"/>
+      </w:pPr>
+      <w:rPr>
+        <w:rFonts w:ascii="Wingdings" w:hAnsi="Wingdings" w:hint="default"/>
+      </w:rPr>
+    </w:lvl>
+    <w:lvl w:ilvl="6" w:tplc="04090001" w:tentative="1">
+      <w:start w:val="1"/>
+      <w:numFmt w:val="bullet"/>
+      <w:lvlText w:val=""/>
+      <w:lvlJc w:val="left"/>
+      <w:pPr>
+        <w:ind w:left="5040" w:hanging="360"/>
+      </w:pPr>
+      <w:rPr>
+        <w:rFonts w:ascii="Symbol" w:hAnsi="Symbol" w:hint="default"/>
+      </w:rPr>
+    </w:lvl>
+    <w:lvl w:ilvl="7" w:tplc="04090003" w:tentative="1">
+      <w:start w:val="1"/>
+      <w:numFmt w:val="bullet"/>
+      <w:lvlText w:val="o"/>
+      <w:lvlJc w:val="left"/>
+      <w:pPr>
+        <w:ind w:left="5760" w:hanging="360"/>
+      </w:pPr>
+      <w:rPr>
+        <w:rFonts w:ascii="Courier New" w:hAnsi="Courier New" w:cs="Courier New" w:hint="default"/>
+      </w:rPr>
+    </w:lvl>
+    <w:lvl w:ilvl="8" w:tplc="04090005" w:tentative="1">
+      <w:start w:val="1"/>
+      <w:numFmt w:val="bullet"/>
+      <w:lvlText w:val=""/>
+      <w:lvlJc w:val="left"/>
+      <w:pPr>
+        <w:ind w:left="6480" w:hanging="360"/>
+      </w:pPr>
+      <w:rPr>
+        <w:rFonts w:ascii="Wingdings" w:hAnsi="Wingdings" w:hint="default"/>
+      </w:rPr>
+    </w:lvl>
+  </w:abstractNum>
+  <w:abstractNum w:abstractNumId="17" w15:restartNumberingAfterBreak="0">
     <w:nsid w:val="3D745EF3"/>
     <w:multiLevelType w:val="hybridMultilevel"/>
     <w:tmpl w:val="9ECC604E"/>
@@ -5155,7 +7467,7 @@
       </w:rPr>
     </w:lvl>
   </w:abstractNum>
-  <w:abstractNum w:abstractNumId="16" w15:restartNumberingAfterBreak="0">
+  <w:abstractNum w:abstractNumId="18" w15:restartNumberingAfterBreak="0">
     <w:nsid w:val="3DD713E9"/>
     <w:multiLevelType w:val="hybridMultilevel"/>
     <w:tmpl w:val="F6E8E22E"/>
@@ -5241,7 +7553,7 @@
       </w:pPr>
     </w:lvl>
   </w:abstractNum>
-  <w:abstractNum w:abstractNumId="17" w15:restartNumberingAfterBreak="0">
+  <w:abstractNum w:abstractNumId="19" w15:restartNumberingAfterBreak="0">
     <w:nsid w:val="3E730F13"/>
     <w:multiLevelType w:val="hybridMultilevel"/>
     <w:tmpl w:val="E17C0A26"/>
@@ -5354,7 +7666,96 @@
       </w:rPr>
     </w:lvl>
   </w:abstractNum>
-  <w:abstractNum w:abstractNumId="18" w15:restartNumberingAfterBreak="0">
+  <w:abstractNum w:abstractNumId="20" w15:restartNumberingAfterBreak="0">
+    <w:nsid w:val="420501A6"/>
+    <w:multiLevelType w:val="hybridMultilevel"/>
+    <w:tmpl w:val="8CC4E6F8"/>
+    <w:lvl w:ilvl="0" w:tplc="FDEA88A2">
+      <w:start w:val="1"/>
+      <w:numFmt w:val="decimal"/>
+      <w:lvlText w:val="%1."/>
+      <w:lvlJc w:val="left"/>
+      <w:pPr>
+        <w:ind w:left="1080" w:hanging="360"/>
+      </w:pPr>
+      <w:rPr>
+        <w:rFonts w:hint="default"/>
+      </w:rPr>
+    </w:lvl>
+    <w:lvl w:ilvl="1" w:tplc="04090019" w:tentative="1">
+      <w:start w:val="1"/>
+      <w:numFmt w:val="lowerLetter"/>
+      <w:lvlText w:val="%2."/>
+      <w:lvlJc w:val="left"/>
+      <w:pPr>
+        <w:ind w:left="1800" w:hanging="360"/>
+      </w:pPr>
+    </w:lvl>
+    <w:lvl w:ilvl="2" w:tplc="0409001B" w:tentative="1">
+      <w:start w:val="1"/>
+      <w:numFmt w:val="lowerRoman"/>
+      <w:lvlText w:val="%3."/>
+      <w:lvlJc w:val="right"/>
+      <w:pPr>
+        <w:ind w:left="2520" w:hanging="180"/>
+      </w:pPr>
+    </w:lvl>
+    <w:lvl w:ilvl="3" w:tplc="0409000F" w:tentative="1">
+      <w:start w:val="1"/>
+      <w:numFmt w:val="decimal"/>
+      <w:lvlText w:val="%4."/>
+      <w:lvlJc w:val="left"/>
+      <w:pPr>
+        <w:ind w:left="3240" w:hanging="360"/>
+      </w:pPr>
+    </w:lvl>
+    <w:lvl w:ilvl="4" w:tplc="04090019" w:tentative="1">
+      <w:start w:val="1"/>
+      <w:numFmt w:val="lowerLetter"/>
+      <w:lvlText w:val="%5."/>
+      <w:lvlJc w:val="left"/>
+      <w:pPr>
+        <w:ind w:left="3960" w:hanging="360"/>
+      </w:pPr>
+    </w:lvl>
+    <w:lvl w:ilvl="5" w:tplc="0409001B" w:tentative="1">
+      <w:start w:val="1"/>
+      <w:numFmt w:val="lowerRoman"/>
+      <w:lvlText w:val="%6."/>
+      <w:lvlJc w:val="right"/>
+      <w:pPr>
+        <w:ind w:left="4680" w:hanging="180"/>
+      </w:pPr>
+    </w:lvl>
+    <w:lvl w:ilvl="6" w:tplc="0409000F" w:tentative="1">
+      <w:start w:val="1"/>
+      <w:numFmt w:val="decimal"/>
+      <w:lvlText w:val="%7."/>
+      <w:lvlJc w:val="left"/>
+      <w:pPr>
+        <w:ind w:left="5400" w:hanging="360"/>
+      </w:pPr>
+    </w:lvl>
+    <w:lvl w:ilvl="7" w:tplc="04090019" w:tentative="1">
+      <w:start w:val="1"/>
+      <w:numFmt w:val="lowerLetter"/>
+      <w:lvlText w:val="%8."/>
+      <w:lvlJc w:val="left"/>
+      <w:pPr>
+        <w:ind w:left="6120" w:hanging="360"/>
+      </w:pPr>
+    </w:lvl>
+    <w:lvl w:ilvl="8" w:tplc="0409001B" w:tentative="1">
+      <w:start w:val="1"/>
+      <w:numFmt w:val="lowerRoman"/>
+      <w:lvlText w:val="%9."/>
+      <w:lvlJc w:val="right"/>
+      <w:pPr>
+        <w:ind w:left="6840" w:hanging="180"/>
+      </w:pPr>
+    </w:lvl>
+  </w:abstractNum>
+  <w:abstractNum w:abstractNumId="21" w15:restartNumberingAfterBreak="0">
     <w:nsid w:val="452A2200"/>
     <w:multiLevelType w:val="hybridMultilevel"/>
     <w:tmpl w:val="29308934"/>
@@ -5467,7 +7868,96 @@
       </w:rPr>
     </w:lvl>
   </w:abstractNum>
-  <w:abstractNum w:abstractNumId="19" w15:restartNumberingAfterBreak="0">
+  <w:abstractNum w:abstractNumId="22" w15:restartNumberingAfterBreak="0">
+    <w:nsid w:val="4A0D1C04"/>
+    <w:multiLevelType w:val="hybridMultilevel"/>
+    <w:tmpl w:val="12E679B8"/>
+    <w:lvl w:ilvl="0" w:tplc="FDEA88A2">
+      <w:start w:val="1"/>
+      <w:numFmt w:val="decimal"/>
+      <w:lvlText w:val="%1."/>
+      <w:lvlJc w:val="left"/>
+      <w:pPr>
+        <w:ind w:left="1080" w:hanging="360"/>
+      </w:pPr>
+      <w:rPr>
+        <w:rFonts w:hint="default"/>
+      </w:rPr>
+    </w:lvl>
+    <w:lvl w:ilvl="1" w:tplc="04090019" w:tentative="1">
+      <w:start w:val="1"/>
+      <w:numFmt w:val="lowerLetter"/>
+      <w:lvlText w:val="%2."/>
+      <w:lvlJc w:val="left"/>
+      <w:pPr>
+        <w:ind w:left="1800" w:hanging="360"/>
+      </w:pPr>
+    </w:lvl>
+    <w:lvl w:ilvl="2" w:tplc="0409001B" w:tentative="1">
+      <w:start w:val="1"/>
+      <w:numFmt w:val="lowerRoman"/>
+      <w:lvlText w:val="%3."/>
+      <w:lvlJc w:val="right"/>
+      <w:pPr>
+        <w:ind w:left="2520" w:hanging="180"/>
+      </w:pPr>
+    </w:lvl>
+    <w:lvl w:ilvl="3" w:tplc="0409000F" w:tentative="1">
+      <w:start w:val="1"/>
+      <w:numFmt w:val="decimal"/>
+      <w:lvlText w:val="%4."/>
+      <w:lvlJc w:val="left"/>
+      <w:pPr>
+        <w:ind w:left="3240" w:hanging="360"/>
+      </w:pPr>
+    </w:lvl>
+    <w:lvl w:ilvl="4" w:tplc="04090019" w:tentative="1">
+      <w:start w:val="1"/>
+      <w:numFmt w:val="lowerLetter"/>
+      <w:lvlText w:val="%5."/>
+      <w:lvlJc w:val="left"/>
+      <w:pPr>
+        <w:ind w:left="3960" w:hanging="360"/>
+      </w:pPr>
+    </w:lvl>
+    <w:lvl w:ilvl="5" w:tplc="0409001B" w:tentative="1">
+      <w:start w:val="1"/>
+      <w:numFmt w:val="lowerRoman"/>
+      <w:lvlText w:val="%6."/>
+      <w:lvlJc w:val="right"/>
+      <w:pPr>
+        <w:ind w:left="4680" w:hanging="180"/>
+      </w:pPr>
+    </w:lvl>
+    <w:lvl w:ilvl="6" w:tplc="0409000F" w:tentative="1">
+      <w:start w:val="1"/>
+      <w:numFmt w:val="decimal"/>
+      <w:lvlText w:val="%7."/>
+      <w:lvlJc w:val="left"/>
+      <w:pPr>
+        <w:ind w:left="5400" w:hanging="360"/>
+      </w:pPr>
+    </w:lvl>
+    <w:lvl w:ilvl="7" w:tplc="04090019" w:tentative="1">
+      <w:start w:val="1"/>
+      <w:numFmt w:val="lowerLetter"/>
+      <w:lvlText w:val="%8."/>
+      <w:lvlJc w:val="left"/>
+      <w:pPr>
+        <w:ind w:left="6120" w:hanging="360"/>
+      </w:pPr>
+    </w:lvl>
+    <w:lvl w:ilvl="8" w:tplc="0409001B" w:tentative="1">
+      <w:start w:val="1"/>
+      <w:numFmt w:val="lowerRoman"/>
+      <w:lvlText w:val="%9."/>
+      <w:lvlJc w:val="right"/>
+      <w:pPr>
+        <w:ind w:left="6840" w:hanging="180"/>
+      </w:pPr>
+    </w:lvl>
+  </w:abstractNum>
+  <w:abstractNum w:abstractNumId="23" w15:restartNumberingAfterBreak="0">
     <w:nsid w:val="4D701770"/>
     <w:multiLevelType w:val="hybridMultilevel"/>
     <w:tmpl w:val="B2C48300"/>
@@ -5580,7 +8070,7 @@
       </w:rPr>
     </w:lvl>
   </w:abstractNum>
-  <w:abstractNum w:abstractNumId="20" w15:restartNumberingAfterBreak="0">
+  <w:abstractNum w:abstractNumId="24" w15:restartNumberingAfterBreak="0">
     <w:nsid w:val="4F5A7CB5"/>
     <w:multiLevelType w:val="multilevel"/>
     <w:tmpl w:val="B606A23E"/>
@@ -5698,7 +8188,7 @@
       </w:rPr>
     </w:lvl>
   </w:abstractNum>
-  <w:abstractNum w:abstractNumId="21" w15:restartNumberingAfterBreak="0">
+  <w:abstractNum w:abstractNumId="25" w15:restartNumberingAfterBreak="0">
     <w:nsid w:val="504665C7"/>
     <w:multiLevelType w:val="hybridMultilevel"/>
     <w:tmpl w:val="96326E2A"/>
@@ -5811,7 +8301,7 @@
       </w:rPr>
     </w:lvl>
   </w:abstractNum>
-  <w:abstractNum w:abstractNumId="22" w15:restartNumberingAfterBreak="0">
+  <w:abstractNum w:abstractNumId="26" w15:restartNumberingAfterBreak="0">
     <w:nsid w:val="5436508E"/>
     <w:multiLevelType w:val="hybridMultilevel"/>
     <w:tmpl w:val="60FC28F8"/>
@@ -5924,7 +8414,7 @@
       </w:rPr>
     </w:lvl>
   </w:abstractNum>
-  <w:abstractNum w:abstractNumId="23" w15:restartNumberingAfterBreak="0">
+  <w:abstractNum w:abstractNumId="27" w15:restartNumberingAfterBreak="0">
     <w:nsid w:val="57081956"/>
     <w:multiLevelType w:val="hybridMultilevel"/>
     <w:tmpl w:val="7C9870F6"/>
@@ -6037,7 +8527,7 @@
       </w:rPr>
     </w:lvl>
   </w:abstractNum>
-  <w:abstractNum w:abstractNumId="24" w15:restartNumberingAfterBreak="0">
+  <w:abstractNum w:abstractNumId="28" w15:restartNumberingAfterBreak="0">
     <w:nsid w:val="628379CD"/>
     <w:multiLevelType w:val="hybridMultilevel"/>
     <w:tmpl w:val="0B587C4E"/>
@@ -6150,7 +8640,120 @@
       </w:rPr>
     </w:lvl>
   </w:abstractNum>
-  <w:abstractNum w:abstractNumId="25" w15:restartNumberingAfterBreak="0">
+  <w:abstractNum w:abstractNumId="29" w15:restartNumberingAfterBreak="0">
+    <w:nsid w:val="64402D11"/>
+    <w:multiLevelType w:val="hybridMultilevel"/>
+    <w:tmpl w:val="286AF206"/>
+    <w:lvl w:ilvl="0" w:tplc="04090003">
+      <w:start w:val="1"/>
+      <w:numFmt w:val="bullet"/>
+      <w:lvlText w:val="o"/>
+      <w:lvlJc w:val="left"/>
+      <w:pPr>
+        <w:ind w:left="927" w:hanging="360"/>
+      </w:pPr>
+      <w:rPr>
+        <w:rFonts w:ascii="Courier New" w:hAnsi="Courier New" w:cs="Courier New" w:hint="default"/>
+      </w:rPr>
+    </w:lvl>
+    <w:lvl w:ilvl="1" w:tplc="04090003" w:tentative="1">
+      <w:start w:val="1"/>
+      <w:numFmt w:val="bullet"/>
+      <w:lvlText w:val="o"/>
+      <w:lvlJc w:val="left"/>
+      <w:pPr>
+        <w:ind w:left="1647" w:hanging="360"/>
+      </w:pPr>
+      <w:rPr>
+        <w:rFonts w:ascii="Courier New" w:hAnsi="Courier New" w:cs="Courier New" w:hint="default"/>
+      </w:rPr>
+    </w:lvl>
+    <w:lvl w:ilvl="2" w:tplc="04090005" w:tentative="1">
+      <w:start w:val="1"/>
+      <w:numFmt w:val="bullet"/>
+      <w:lvlText w:val=""/>
+      <w:lvlJc w:val="left"/>
+      <w:pPr>
+        <w:ind w:left="2367" w:hanging="360"/>
+      </w:pPr>
+      <w:rPr>
+        <w:rFonts w:ascii="Wingdings" w:hAnsi="Wingdings" w:hint="default"/>
+      </w:rPr>
+    </w:lvl>
+    <w:lvl w:ilvl="3" w:tplc="04090001" w:tentative="1">
+      <w:start w:val="1"/>
+      <w:numFmt w:val="bullet"/>
+      <w:lvlText w:val=""/>
+      <w:lvlJc w:val="left"/>
+      <w:pPr>
+        <w:ind w:left="3087" w:hanging="360"/>
+      </w:pPr>
+      <w:rPr>
+        <w:rFonts w:ascii="Symbol" w:hAnsi="Symbol" w:hint="default"/>
+      </w:rPr>
+    </w:lvl>
+    <w:lvl w:ilvl="4" w:tplc="04090003" w:tentative="1">
+      <w:start w:val="1"/>
+      <w:numFmt w:val="bullet"/>
+      <w:lvlText w:val="o"/>
+      <w:lvlJc w:val="left"/>
+      <w:pPr>
+        <w:ind w:left="3807" w:hanging="360"/>
+      </w:pPr>
+      <w:rPr>
+        <w:rFonts w:ascii="Courier New" w:hAnsi="Courier New" w:cs="Courier New" w:hint="default"/>
+      </w:rPr>
+    </w:lvl>
+    <w:lvl w:ilvl="5" w:tplc="04090005" w:tentative="1">
+      <w:start w:val="1"/>
+      <w:numFmt w:val="bullet"/>
+      <w:lvlText w:val=""/>
+      <w:lvlJc w:val="left"/>
+      <w:pPr>
+        <w:ind w:left="4527" w:hanging="360"/>
+      </w:pPr>
+      <w:rPr>
+        <w:rFonts w:ascii="Wingdings" w:hAnsi="Wingdings" w:hint="default"/>
+      </w:rPr>
+    </w:lvl>
+    <w:lvl w:ilvl="6" w:tplc="04090001" w:tentative="1">
+      <w:start w:val="1"/>
+      <w:numFmt w:val="bullet"/>
+      <w:lvlText w:val=""/>
+      <w:lvlJc w:val="left"/>
+      <w:pPr>
+        <w:ind w:left="5247" w:hanging="360"/>
+      </w:pPr>
+      <w:rPr>
+        <w:rFonts w:ascii="Symbol" w:hAnsi="Symbol" w:hint="default"/>
+      </w:rPr>
+    </w:lvl>
+    <w:lvl w:ilvl="7" w:tplc="04090003" w:tentative="1">
+      <w:start w:val="1"/>
+      <w:numFmt w:val="bullet"/>
+      <w:lvlText w:val="o"/>
+      <w:lvlJc w:val="left"/>
+      <w:pPr>
+        <w:ind w:left="5967" w:hanging="360"/>
+      </w:pPr>
+      <w:rPr>
+        <w:rFonts w:ascii="Courier New" w:hAnsi="Courier New" w:cs="Courier New" w:hint="default"/>
+      </w:rPr>
+    </w:lvl>
+    <w:lvl w:ilvl="8" w:tplc="04090005" w:tentative="1">
+      <w:start w:val="1"/>
+      <w:numFmt w:val="bullet"/>
+      <w:lvlText w:val=""/>
+      <w:lvlJc w:val="left"/>
+      <w:pPr>
+        <w:ind w:left="6687" w:hanging="360"/>
+      </w:pPr>
+      <w:rPr>
+        <w:rFonts w:ascii="Wingdings" w:hAnsi="Wingdings" w:hint="default"/>
+      </w:rPr>
+    </w:lvl>
+  </w:abstractNum>
+  <w:abstractNum w:abstractNumId="30" w15:restartNumberingAfterBreak="0">
     <w:nsid w:val="65B056F7"/>
     <w:multiLevelType w:val="hybridMultilevel"/>
     <w:tmpl w:val="0AD86732"/>
@@ -6263,7 +8866,233 @@
       </w:rPr>
     </w:lvl>
   </w:abstractNum>
-  <w:abstractNum w:abstractNumId="26" w15:restartNumberingAfterBreak="0">
+  <w:abstractNum w:abstractNumId="31" w15:restartNumberingAfterBreak="0">
+    <w:nsid w:val="66CE43DC"/>
+    <w:multiLevelType w:val="hybridMultilevel"/>
+    <w:tmpl w:val="3FE21256"/>
+    <w:lvl w:ilvl="0" w:tplc="04090003">
+      <w:start w:val="1"/>
+      <w:numFmt w:val="bullet"/>
+      <w:lvlText w:val="o"/>
+      <w:lvlJc w:val="left"/>
+      <w:pPr>
+        <w:ind w:left="1440" w:hanging="360"/>
+      </w:pPr>
+      <w:rPr>
+        <w:rFonts w:ascii="Courier New" w:hAnsi="Courier New" w:cs="Courier New" w:hint="default"/>
+      </w:rPr>
+    </w:lvl>
+    <w:lvl w:ilvl="1" w:tplc="04090003" w:tentative="1">
+      <w:start w:val="1"/>
+      <w:numFmt w:val="bullet"/>
+      <w:lvlText w:val="o"/>
+      <w:lvlJc w:val="left"/>
+      <w:pPr>
+        <w:ind w:left="2160" w:hanging="360"/>
+      </w:pPr>
+      <w:rPr>
+        <w:rFonts w:ascii="Courier New" w:hAnsi="Courier New" w:cs="Courier New" w:hint="default"/>
+      </w:rPr>
+    </w:lvl>
+    <w:lvl w:ilvl="2" w:tplc="04090005" w:tentative="1">
+      <w:start w:val="1"/>
+      <w:numFmt w:val="bullet"/>
+      <w:lvlText w:val=""/>
+      <w:lvlJc w:val="left"/>
+      <w:pPr>
+        <w:ind w:left="2880" w:hanging="360"/>
+      </w:pPr>
+      <w:rPr>
+        <w:rFonts w:ascii="Wingdings" w:hAnsi="Wingdings" w:hint="default"/>
+      </w:rPr>
+    </w:lvl>
+    <w:lvl w:ilvl="3" w:tplc="04090001" w:tentative="1">
+      <w:start w:val="1"/>
+      <w:numFmt w:val="bullet"/>
+      <w:lvlText w:val=""/>
+      <w:lvlJc w:val="left"/>
+      <w:pPr>
+        <w:ind w:left="3600" w:hanging="360"/>
+      </w:pPr>
+      <w:rPr>
+        <w:rFonts w:ascii="Symbol" w:hAnsi="Symbol" w:hint="default"/>
+      </w:rPr>
+    </w:lvl>
+    <w:lvl w:ilvl="4" w:tplc="04090003" w:tentative="1">
+      <w:start w:val="1"/>
+      <w:numFmt w:val="bullet"/>
+      <w:lvlText w:val="o"/>
+      <w:lvlJc w:val="left"/>
+      <w:pPr>
+        <w:ind w:left="4320" w:hanging="360"/>
+      </w:pPr>
+      <w:rPr>
+        <w:rFonts w:ascii="Courier New" w:hAnsi="Courier New" w:cs="Courier New" w:hint="default"/>
+      </w:rPr>
+    </w:lvl>
+    <w:lvl w:ilvl="5" w:tplc="04090005" w:tentative="1">
+      <w:start w:val="1"/>
+      <w:numFmt w:val="bullet"/>
+      <w:lvlText w:val=""/>
+      <w:lvlJc w:val="left"/>
+      <w:pPr>
+        <w:ind w:left="5040" w:hanging="360"/>
+      </w:pPr>
+      <w:rPr>
+        <w:rFonts w:ascii="Wingdings" w:hAnsi="Wingdings" w:hint="default"/>
+      </w:rPr>
+    </w:lvl>
+    <w:lvl w:ilvl="6" w:tplc="04090001" w:tentative="1">
+      <w:start w:val="1"/>
+      <w:numFmt w:val="bullet"/>
+      <w:lvlText w:val=""/>
+      <w:lvlJc w:val="left"/>
+      <w:pPr>
+        <w:ind w:left="5760" w:hanging="360"/>
+      </w:pPr>
+      <w:rPr>
+        <w:rFonts w:ascii="Symbol" w:hAnsi="Symbol" w:hint="default"/>
+      </w:rPr>
+    </w:lvl>
+    <w:lvl w:ilvl="7" w:tplc="04090003" w:tentative="1">
+      <w:start w:val="1"/>
+      <w:numFmt w:val="bullet"/>
+      <w:lvlText w:val="o"/>
+      <w:lvlJc w:val="left"/>
+      <w:pPr>
+        <w:ind w:left="6480" w:hanging="360"/>
+      </w:pPr>
+      <w:rPr>
+        <w:rFonts w:ascii="Courier New" w:hAnsi="Courier New" w:cs="Courier New" w:hint="default"/>
+      </w:rPr>
+    </w:lvl>
+    <w:lvl w:ilvl="8" w:tplc="04090005" w:tentative="1">
+      <w:start w:val="1"/>
+      <w:numFmt w:val="bullet"/>
+      <w:lvlText w:val=""/>
+      <w:lvlJc w:val="left"/>
+      <w:pPr>
+        <w:ind w:left="7200" w:hanging="360"/>
+      </w:pPr>
+      <w:rPr>
+        <w:rFonts w:ascii="Wingdings" w:hAnsi="Wingdings" w:hint="default"/>
+      </w:rPr>
+    </w:lvl>
+  </w:abstractNum>
+  <w:abstractNum w:abstractNumId="32" w15:restartNumberingAfterBreak="0">
+    <w:nsid w:val="69111213"/>
+    <w:multiLevelType w:val="hybridMultilevel"/>
+    <w:tmpl w:val="3CAAAC7A"/>
+    <w:lvl w:ilvl="0" w:tplc="04090001">
+      <w:start w:val="1"/>
+      <w:numFmt w:val="bullet"/>
+      <w:lvlText w:val=""/>
+      <w:lvlJc w:val="left"/>
+      <w:pPr>
+        <w:ind w:left="927" w:hanging="360"/>
+      </w:pPr>
+      <w:rPr>
+        <w:rFonts w:ascii="Symbol" w:hAnsi="Symbol" w:hint="default"/>
+      </w:rPr>
+    </w:lvl>
+    <w:lvl w:ilvl="1" w:tplc="04090003" w:tentative="1">
+      <w:start w:val="1"/>
+      <w:numFmt w:val="bullet"/>
+      <w:lvlText w:val="o"/>
+      <w:lvlJc w:val="left"/>
+      <w:pPr>
+        <w:ind w:left="1647" w:hanging="360"/>
+      </w:pPr>
+      <w:rPr>
+        <w:rFonts w:ascii="Courier New" w:hAnsi="Courier New" w:cs="Courier New" w:hint="default"/>
+      </w:rPr>
+    </w:lvl>
+    <w:lvl w:ilvl="2" w:tplc="04090005" w:tentative="1">
+      <w:start w:val="1"/>
+      <w:numFmt w:val="bullet"/>
+      <w:lvlText w:val=""/>
+      <w:lvlJc w:val="left"/>
+      <w:pPr>
+        <w:ind w:left="2367" w:hanging="360"/>
+      </w:pPr>
+      <w:rPr>
+        <w:rFonts w:ascii="Wingdings" w:hAnsi="Wingdings" w:hint="default"/>
+      </w:rPr>
+    </w:lvl>
+    <w:lvl w:ilvl="3" w:tplc="04090001" w:tentative="1">
+      <w:start w:val="1"/>
+      <w:numFmt w:val="bullet"/>
+      <w:lvlText w:val=""/>
+      <w:lvlJc w:val="left"/>
+      <w:pPr>
+        <w:ind w:left="3087" w:hanging="360"/>
+      </w:pPr>
+      <w:rPr>
+        <w:rFonts w:ascii="Symbol" w:hAnsi="Symbol" w:hint="default"/>
+      </w:rPr>
+    </w:lvl>
+    <w:lvl w:ilvl="4" w:tplc="04090003" w:tentative="1">
+      <w:start w:val="1"/>
+      <w:numFmt w:val="bullet"/>
+      <w:lvlText w:val="o"/>
+      <w:lvlJc w:val="left"/>
+      <w:pPr>
+        <w:ind w:left="3807" w:hanging="360"/>
+      </w:pPr>
+      <w:rPr>
+        <w:rFonts w:ascii="Courier New" w:hAnsi="Courier New" w:cs="Courier New" w:hint="default"/>
+      </w:rPr>
+    </w:lvl>
+    <w:lvl w:ilvl="5" w:tplc="04090005" w:tentative="1">
+      <w:start w:val="1"/>
+      <w:numFmt w:val="bullet"/>
+      <w:lvlText w:val=""/>
+      <w:lvlJc w:val="left"/>
+      <w:pPr>
+        <w:ind w:left="4527" w:hanging="360"/>
+      </w:pPr>
+      <w:rPr>
+        <w:rFonts w:ascii="Wingdings" w:hAnsi="Wingdings" w:hint="default"/>
+      </w:rPr>
+    </w:lvl>
+    <w:lvl w:ilvl="6" w:tplc="04090001" w:tentative="1">
+      <w:start w:val="1"/>
+      <w:numFmt w:val="bullet"/>
+      <w:lvlText w:val=""/>
+      <w:lvlJc w:val="left"/>
+      <w:pPr>
+        <w:ind w:left="5247" w:hanging="360"/>
+      </w:pPr>
+      <w:rPr>
+        <w:rFonts w:ascii="Symbol" w:hAnsi="Symbol" w:hint="default"/>
+      </w:rPr>
+    </w:lvl>
+    <w:lvl w:ilvl="7" w:tplc="04090003" w:tentative="1">
+      <w:start w:val="1"/>
+      <w:numFmt w:val="bullet"/>
+      <w:lvlText w:val="o"/>
+      <w:lvlJc w:val="left"/>
+      <w:pPr>
+        <w:ind w:left="5967" w:hanging="360"/>
+      </w:pPr>
+      <w:rPr>
+        <w:rFonts w:ascii="Courier New" w:hAnsi="Courier New" w:cs="Courier New" w:hint="default"/>
+      </w:rPr>
+    </w:lvl>
+    <w:lvl w:ilvl="8" w:tplc="04090005" w:tentative="1">
+      <w:start w:val="1"/>
+      <w:numFmt w:val="bullet"/>
+      <w:lvlText w:val=""/>
+      <w:lvlJc w:val="left"/>
+      <w:pPr>
+        <w:ind w:left="6687" w:hanging="360"/>
+      </w:pPr>
+      <w:rPr>
+        <w:rFonts w:ascii="Wingdings" w:hAnsi="Wingdings" w:hint="default"/>
+      </w:rPr>
+    </w:lvl>
+  </w:abstractNum>
+  <w:abstractNum w:abstractNumId="33" w15:restartNumberingAfterBreak="0">
     <w:nsid w:val="6A1E5A69"/>
     <w:multiLevelType w:val="hybridMultilevel"/>
     <w:tmpl w:val="4F62BB46"/>
@@ -6349,7 +9178,7 @@
       </w:pPr>
     </w:lvl>
   </w:abstractNum>
-  <w:abstractNum w:abstractNumId="27" w15:restartNumberingAfterBreak="0">
+  <w:abstractNum w:abstractNumId="34" w15:restartNumberingAfterBreak="0">
     <w:nsid w:val="6D3A1B5F"/>
     <w:multiLevelType w:val="hybridMultilevel"/>
     <w:tmpl w:val="91ECB91C"/>
@@ -6462,7 +9291,7 @@
       </w:rPr>
     </w:lvl>
   </w:abstractNum>
-  <w:abstractNum w:abstractNumId="28" w15:restartNumberingAfterBreak="0">
+  <w:abstractNum w:abstractNumId="35" w15:restartNumberingAfterBreak="0">
     <w:nsid w:val="6F1F4A64"/>
     <w:multiLevelType w:val="hybridMultilevel"/>
     <w:tmpl w:val="595A4C92"/>
@@ -6575,7 +9404,7 @@
       </w:rPr>
     </w:lvl>
   </w:abstractNum>
-  <w:abstractNum w:abstractNumId="29" w15:restartNumberingAfterBreak="0">
+  <w:abstractNum w:abstractNumId="36" w15:restartNumberingAfterBreak="0">
     <w:nsid w:val="71290F1E"/>
     <w:multiLevelType w:val="hybridMultilevel"/>
     <w:tmpl w:val="24542EB2"/>
@@ -6661,7 +9490,7 @@
       </w:pPr>
     </w:lvl>
   </w:abstractNum>
-  <w:abstractNum w:abstractNumId="30" w15:restartNumberingAfterBreak="0">
+  <w:abstractNum w:abstractNumId="37" w15:restartNumberingAfterBreak="0">
     <w:nsid w:val="73CF0B41"/>
     <w:multiLevelType w:val="hybridMultilevel"/>
     <w:tmpl w:val="E3E66C20"/>
@@ -6774,7 +9603,209 @@
       </w:rPr>
     </w:lvl>
   </w:abstractNum>
-  <w:abstractNum w:abstractNumId="31" w15:restartNumberingAfterBreak="0">
+  <w:abstractNum w:abstractNumId="38" w15:restartNumberingAfterBreak="0">
+    <w:nsid w:val="75C2551D"/>
+    <w:multiLevelType w:val="hybridMultilevel"/>
+    <w:tmpl w:val="1E249534"/>
+    <w:lvl w:ilvl="0" w:tplc="FDEA88A2">
+      <w:start w:val="1"/>
+      <w:numFmt w:val="decimal"/>
+      <w:lvlText w:val="%1."/>
+      <w:lvlJc w:val="left"/>
+      <w:pPr>
+        <w:ind w:left="1080" w:hanging="360"/>
+      </w:pPr>
+      <w:rPr>
+        <w:rFonts w:hint="default"/>
+      </w:rPr>
+    </w:lvl>
+    <w:lvl w:ilvl="1" w:tplc="04090019" w:tentative="1">
+      <w:start w:val="1"/>
+      <w:numFmt w:val="lowerLetter"/>
+      <w:lvlText w:val="%2."/>
+      <w:lvlJc w:val="left"/>
+      <w:pPr>
+        <w:ind w:left="1800" w:hanging="360"/>
+      </w:pPr>
+    </w:lvl>
+    <w:lvl w:ilvl="2" w:tplc="0409001B" w:tentative="1">
+      <w:start w:val="1"/>
+      <w:numFmt w:val="lowerRoman"/>
+      <w:lvlText w:val="%3."/>
+      <w:lvlJc w:val="right"/>
+      <w:pPr>
+        <w:ind w:left="2520" w:hanging="180"/>
+      </w:pPr>
+    </w:lvl>
+    <w:lvl w:ilvl="3" w:tplc="0409000F" w:tentative="1">
+      <w:start w:val="1"/>
+      <w:numFmt w:val="decimal"/>
+      <w:lvlText w:val="%4."/>
+      <w:lvlJc w:val="left"/>
+      <w:pPr>
+        <w:ind w:left="3240" w:hanging="360"/>
+      </w:pPr>
+    </w:lvl>
+    <w:lvl w:ilvl="4" w:tplc="04090019" w:tentative="1">
+      <w:start w:val="1"/>
+      <w:numFmt w:val="lowerLetter"/>
+      <w:lvlText w:val="%5."/>
+      <w:lvlJc w:val="left"/>
+      <w:pPr>
+        <w:ind w:left="3960" w:hanging="360"/>
+      </w:pPr>
+    </w:lvl>
+    <w:lvl w:ilvl="5" w:tplc="0409001B" w:tentative="1">
+      <w:start w:val="1"/>
+      <w:numFmt w:val="lowerRoman"/>
+      <w:lvlText w:val="%6."/>
+      <w:lvlJc w:val="right"/>
+      <w:pPr>
+        <w:ind w:left="4680" w:hanging="180"/>
+      </w:pPr>
+    </w:lvl>
+    <w:lvl w:ilvl="6" w:tplc="0409000F" w:tentative="1">
+      <w:start w:val="1"/>
+      <w:numFmt w:val="decimal"/>
+      <w:lvlText w:val="%7."/>
+      <w:lvlJc w:val="left"/>
+      <w:pPr>
+        <w:ind w:left="5400" w:hanging="360"/>
+      </w:pPr>
+    </w:lvl>
+    <w:lvl w:ilvl="7" w:tplc="04090019" w:tentative="1">
+      <w:start w:val="1"/>
+      <w:numFmt w:val="lowerLetter"/>
+      <w:lvlText w:val="%8."/>
+      <w:lvlJc w:val="left"/>
+      <w:pPr>
+        <w:ind w:left="6120" w:hanging="360"/>
+      </w:pPr>
+    </w:lvl>
+    <w:lvl w:ilvl="8" w:tplc="0409001B" w:tentative="1">
+      <w:start w:val="1"/>
+      <w:numFmt w:val="lowerRoman"/>
+      <w:lvlText w:val="%9."/>
+      <w:lvlJc w:val="right"/>
+      <w:pPr>
+        <w:ind w:left="6840" w:hanging="180"/>
+      </w:pPr>
+    </w:lvl>
+  </w:abstractNum>
+  <w:abstractNum w:abstractNumId="39" w15:restartNumberingAfterBreak="0">
+    <w:nsid w:val="7AEB5DDE"/>
+    <w:multiLevelType w:val="hybridMultilevel"/>
+    <w:tmpl w:val="97BA2D94"/>
+    <w:lvl w:ilvl="0" w:tplc="04090001">
+      <w:start w:val="1"/>
+      <w:numFmt w:val="bullet"/>
+      <w:lvlText w:val=""/>
+      <w:lvlJc w:val="left"/>
+      <w:pPr>
+        <w:ind w:left="927" w:hanging="360"/>
+      </w:pPr>
+      <w:rPr>
+        <w:rFonts w:ascii="Symbol" w:hAnsi="Symbol" w:hint="default"/>
+      </w:rPr>
+    </w:lvl>
+    <w:lvl w:ilvl="1" w:tplc="04090003" w:tentative="1">
+      <w:start w:val="1"/>
+      <w:numFmt w:val="bullet"/>
+      <w:lvlText w:val="o"/>
+      <w:lvlJc w:val="left"/>
+      <w:pPr>
+        <w:ind w:left="1647" w:hanging="360"/>
+      </w:pPr>
+      <w:rPr>
+        <w:rFonts w:ascii="Courier New" w:hAnsi="Courier New" w:cs="Courier New" w:hint="default"/>
+      </w:rPr>
+    </w:lvl>
+    <w:lvl w:ilvl="2" w:tplc="04090005" w:tentative="1">
+      <w:start w:val="1"/>
+      <w:numFmt w:val="bullet"/>
+      <w:lvlText w:val=""/>
+      <w:lvlJc w:val="left"/>
+      <w:pPr>
+        <w:ind w:left="2367" w:hanging="360"/>
+      </w:pPr>
+      <w:rPr>
+        <w:rFonts w:ascii="Wingdings" w:hAnsi="Wingdings" w:hint="default"/>
+      </w:rPr>
+    </w:lvl>
+    <w:lvl w:ilvl="3" w:tplc="04090001" w:tentative="1">
+      <w:start w:val="1"/>
+      <w:numFmt w:val="bullet"/>
+      <w:lvlText w:val=""/>
+      <w:lvlJc w:val="left"/>
+      <w:pPr>
+        <w:ind w:left="3087" w:hanging="360"/>
+      </w:pPr>
+      <w:rPr>
+        <w:rFonts w:ascii="Symbol" w:hAnsi="Symbol" w:hint="default"/>
+      </w:rPr>
+    </w:lvl>
+    <w:lvl w:ilvl="4" w:tplc="04090003" w:tentative="1">
+      <w:start w:val="1"/>
+      <w:numFmt w:val="bullet"/>
+      <w:lvlText w:val="o"/>
+      <w:lvlJc w:val="left"/>
+      <w:pPr>
+        <w:ind w:left="3807" w:hanging="360"/>
+      </w:pPr>
+      <w:rPr>
+        <w:rFonts w:ascii="Courier New" w:hAnsi="Courier New" w:cs="Courier New" w:hint="default"/>
+      </w:rPr>
+    </w:lvl>
+    <w:lvl w:ilvl="5" w:tplc="04090005" w:tentative="1">
+      <w:start w:val="1"/>
+      <w:numFmt w:val="bullet"/>
+      <w:lvlText w:val=""/>
+      <w:lvlJc w:val="left"/>
+      <w:pPr>
+        <w:ind w:left="4527" w:hanging="360"/>
+      </w:pPr>
+      <w:rPr>
+        <w:rFonts w:ascii="Wingdings" w:hAnsi="Wingdings" w:hint="default"/>
+      </w:rPr>
+    </w:lvl>
+    <w:lvl w:ilvl="6" w:tplc="04090001" w:tentative="1">
+      <w:start w:val="1"/>
+      <w:numFmt w:val="bullet"/>
+      <w:lvlText w:val=""/>
+      <w:lvlJc w:val="left"/>
+      <w:pPr>
+        <w:ind w:left="5247" w:hanging="360"/>
+      </w:pPr>
+      <w:rPr>
+        <w:rFonts w:ascii="Symbol" w:hAnsi="Symbol" w:hint="default"/>
+      </w:rPr>
+    </w:lvl>
+    <w:lvl w:ilvl="7" w:tplc="04090003" w:tentative="1">
+      <w:start w:val="1"/>
+      <w:numFmt w:val="bullet"/>
+      <w:lvlText w:val="o"/>
+      <w:lvlJc w:val="left"/>
+      <w:pPr>
+        <w:ind w:left="5967" w:hanging="360"/>
+      </w:pPr>
+      <w:rPr>
+        <w:rFonts w:ascii="Courier New" w:hAnsi="Courier New" w:cs="Courier New" w:hint="default"/>
+      </w:rPr>
+    </w:lvl>
+    <w:lvl w:ilvl="8" w:tplc="04090005" w:tentative="1">
+      <w:start w:val="1"/>
+      <w:numFmt w:val="bullet"/>
+      <w:lvlText w:val=""/>
+      <w:lvlJc w:val="left"/>
+      <w:pPr>
+        <w:ind w:left="6687" w:hanging="360"/>
+      </w:pPr>
+      <w:rPr>
+        <w:rFonts w:ascii="Wingdings" w:hAnsi="Wingdings" w:hint="default"/>
+      </w:rPr>
+    </w:lvl>
+  </w:abstractNum>
+  <w:abstractNum w:abstractNumId="40" w15:restartNumberingAfterBreak="0">
     <w:nsid w:val="7B677B24"/>
     <w:multiLevelType w:val="hybridMultilevel"/>
     <w:tmpl w:val="EE4C9AE4"/>
@@ -6888,40 +9919,40 @@
     </w:lvl>
   </w:abstractNum>
   <w:num w:numId="1">
-    <w:abstractNumId w:val="31"/>
+    <w:abstractNumId w:val="40"/>
   </w:num>
   <w:num w:numId="2">
     <w:abstractNumId w:val="1"/>
   </w:num>
   <w:num w:numId="3">
-    <w:abstractNumId w:val="20"/>
+    <w:abstractNumId w:val="24"/>
   </w:num>
   <w:num w:numId="4">
-    <w:abstractNumId w:val="25"/>
+    <w:abstractNumId w:val="30"/>
   </w:num>
   <w:num w:numId="5">
     <w:abstractNumId w:val="14"/>
   </w:num>
   <w:num w:numId="6">
-    <w:abstractNumId w:val="28"/>
+    <w:abstractNumId w:val="35"/>
   </w:num>
   <w:num w:numId="7">
-    <w:abstractNumId w:val="29"/>
+    <w:abstractNumId w:val="36"/>
   </w:num>
   <w:num w:numId="8">
     <w:abstractNumId w:val="7"/>
   </w:num>
   <w:num w:numId="9">
-    <w:abstractNumId w:val="27"/>
+    <w:abstractNumId w:val="34"/>
   </w:num>
   <w:num w:numId="10">
-    <w:abstractNumId w:val="21"/>
+    <w:abstractNumId w:val="25"/>
   </w:num>
   <w:num w:numId="11">
-    <w:abstractNumId w:val="16"/>
+    <w:abstractNumId w:val="18"/>
   </w:num>
   <w:num w:numId="12">
-    <w:abstractNumId w:val="19"/>
+    <w:abstractNumId w:val="23"/>
   </w:num>
   <w:num w:numId="13">
     <w:abstractNumId w:val="8"/>
@@ -6930,13 +9961,13 @@
     <w:abstractNumId w:val="6"/>
   </w:num>
   <w:num w:numId="15">
-    <w:abstractNumId w:val="18"/>
+    <w:abstractNumId w:val="21"/>
   </w:num>
   <w:num w:numId="16">
     <w:abstractNumId w:val="10"/>
   </w:num>
   <w:num w:numId="17">
-    <w:abstractNumId w:val="23"/>
+    <w:abstractNumId w:val="27"/>
   </w:num>
   <w:num w:numId="18">
     <w:abstractNumId w:val="11"/>
@@ -6951,10 +9982,10 @@
     <w:abstractNumId w:val="13"/>
   </w:num>
   <w:num w:numId="22">
-    <w:abstractNumId w:val="26"/>
+    <w:abstractNumId w:val="33"/>
   </w:num>
   <w:num w:numId="23">
-    <w:abstractNumId w:val="24"/>
+    <w:abstractNumId w:val="28"/>
   </w:num>
   <w:num w:numId="24">
     <w:abstractNumId w:val="4"/>
@@ -6963,13 +9994,13 @@
     <w:abstractNumId w:val="5"/>
   </w:num>
   <w:num w:numId="26">
-    <w:abstractNumId w:val="22"/>
+    <w:abstractNumId w:val="26"/>
   </w:num>
   <w:num w:numId="27">
-    <w:abstractNumId w:val="17"/>
+    <w:abstractNumId w:val="19"/>
   </w:num>
   <w:num w:numId="28">
-    <w:abstractNumId w:val="30"/>
+    <w:abstractNumId w:val="37"/>
   </w:num>
   <w:num w:numId="29">
     <w:abstractNumId w:val="3"/>
@@ -6981,7 +10012,34 @@
     <w:abstractNumId w:val="12"/>
   </w:num>
   <w:num w:numId="32">
+    <w:abstractNumId w:val="17"/>
+  </w:num>
+  <w:num w:numId="33">
+    <w:abstractNumId w:val="16"/>
+  </w:num>
+  <w:num w:numId="34">
     <w:abstractNumId w:val="15"/>
+  </w:num>
+  <w:num w:numId="35">
+    <w:abstractNumId w:val="38"/>
+  </w:num>
+  <w:num w:numId="36">
+    <w:abstractNumId w:val="20"/>
+  </w:num>
+  <w:num w:numId="37">
+    <w:abstractNumId w:val="22"/>
+  </w:num>
+  <w:num w:numId="38">
+    <w:abstractNumId w:val="31"/>
+  </w:num>
+  <w:num w:numId="39">
+    <w:abstractNumId w:val="29"/>
+  </w:num>
+  <w:num w:numId="40">
+    <w:abstractNumId w:val="32"/>
+  </w:num>
+  <w:num w:numId="41">
+    <w:abstractNumId w:val="39"/>
   </w:num>
 </w:numbering>
 </file>
@@ -7441,6 +10499,41 @@
       <w:u w:val="single"/>
     </w:rPr>
   </w:style>
+  <w:style w:type="paragraph" w:styleId="IntenseQuote">
+    <w:name w:val="Intense Quote"/>
+    <w:basedOn w:val="Normal"/>
+    <w:next w:val="Normal"/>
+    <w:link w:val="IntenseQuoteChar"/>
+    <w:uiPriority w:val="30"/>
+    <w:qFormat/>
+    <w:rsid w:val="005E1075"/>
+    <w:pPr>
+      <w:pBdr>
+        <w:top w:val="single" w:sz="4" w:space="10" w:color="5B9BD5" w:themeColor="accent1"/>
+        <w:bottom w:val="single" w:sz="4" w:space="10" w:color="5B9BD5" w:themeColor="accent1"/>
+      </w:pBdr>
+      <w:spacing w:before="360" w:after="360"/>
+      <w:ind w:left="864" w:right="864"/>
+      <w:jc w:val="center"/>
+    </w:pPr>
+    <w:rPr>
+      <w:i/>
+      <w:iCs/>
+      <w:color w:val="5B9BD5" w:themeColor="accent1"/>
+    </w:rPr>
+  </w:style>
+  <w:style w:type="character" w:customStyle="1" w:styleId="IntenseQuoteChar">
+    <w:name w:val="Intense Quote Char"/>
+    <w:basedOn w:val="DefaultParagraphFont"/>
+    <w:link w:val="IntenseQuote"/>
+    <w:uiPriority w:val="30"/>
+    <w:rsid w:val="005E1075"/>
+    <w:rPr>
+      <w:i/>
+      <w:iCs/>
+      <w:color w:val="5B9BD5" w:themeColor="accent1"/>
+    </w:rPr>
+  </w:style>
 </w:styles>
 </file>
 
@@ -7710,7 +10803,7 @@
 </file>
 
 <file path=customXml/itemProps1.xml><?xml version="1.0" encoding="utf-8"?>
-<ds:datastoreItem xmlns:ds="http://schemas.openxmlformats.org/officeDocument/2006/customXml" ds:itemID="{D5CD98BE-E86A-4B0B-8DA9-9943FE789CA0}">
+<ds:datastoreItem xmlns:ds="http://schemas.openxmlformats.org/officeDocument/2006/customXml" ds:itemID="{410E2345-8C56-4D27-A606-3F91C3BC4186}">
   <ds:schemaRefs>
     <ds:schemaRef ds:uri="http://schemas.openxmlformats.org/officeDocument/2006/bibliography"/>
   </ds:schemaRefs>

</xml_diff>